<commit_message>
Finalizing Case Study 2 doc
</commit_message>
<xml_diff>
--- a/AI Theoretical Understanding.docx
+++ b/AI Theoretical Understanding.docx
@@ -1,6 +1,6 @@
 
 <file path=word/document.xml><?xml version="1.0" encoding="utf-8"?>
-<w:document xmlns:wpc="http://schemas.microsoft.com/office/word/2010/wordprocessingCanvas" xmlns:cx="http://schemas.microsoft.com/office/drawing/2014/chartex" xmlns:cx1="http://schemas.microsoft.com/office/drawing/2015/9/8/chartex" xmlns:cx2="http://schemas.microsoft.com/office/drawing/2015/10/21/chartex" xmlns:cx3="http://schemas.microsoft.com/office/drawing/2016/5/9/chartex" xmlns:cx4="http://schemas.microsoft.com/office/drawing/2016/5/10/chartex" xmlns:cx5="http://schemas.microsoft.com/office/drawing/2016/5/11/chartex" xmlns:cx6="http://schemas.microsoft.com/office/drawing/2016/5/12/chartex" xmlns:cx7="http://schemas.microsoft.com/office/drawing/2016/5/13/chartex" xmlns:cx8="http://schemas.microsoft.com/office/drawing/2016/5/14/chartex" xmlns:mc="http://schemas.openxmlformats.org/markup-compatibility/2006" xmlns:aink="http://schemas.microsoft.com/office/drawing/2016/ink" xmlns:am3d="http://schemas.microsoft.com/office/drawing/2017/model3d" xmlns:o="urn:schemas-microsoft-com:office:office" xmlns:r="http://schemas.openxmlformats.org/officeDocument/2006/relationships" xmlns:m="http://schemas.openxmlformats.org/officeDocument/2006/math" xmlns:v="urn:schemas-microsoft-com:vml" xmlns:wp14="http://schemas.microsoft.com/office/word/2010/wordprocessingDrawing" xmlns:wp="http://schemas.openxmlformats.org/drawingml/2006/wordprocessingDrawing" xmlns:w10="urn:schemas-microsoft-com:office:word" xmlns:w="http://schemas.openxmlformats.org/wordprocessingml/2006/main" xmlns:w14="http://schemas.microsoft.com/office/word/2010/wordml" xmlns:w15="http://schemas.microsoft.com/office/word/2012/wordml" xmlns:w16cex="http://schemas.microsoft.com/office/word/2018/wordml/cex" xmlns:w16cid="http://schemas.microsoft.com/office/word/2016/wordml/cid" xmlns:w16="http://schemas.microsoft.com/office/word/2018/wordml" xmlns:w16sdtdh="http://schemas.microsoft.com/office/word/2020/wordml/sdtdatahash" xmlns:w16se="http://schemas.microsoft.com/office/word/2015/wordml/symex" xmlns:wpg="http://schemas.microsoft.com/office/word/2010/wordprocessingGroup" xmlns:wpi="http://schemas.microsoft.com/office/word/2010/wordprocessingInk" xmlns:wne="http://schemas.microsoft.com/office/word/2006/wordml" xmlns:wps="http://schemas.microsoft.com/office/word/2010/wordprocessingShape" mc:Ignorable="w14 w15 w16se w16cid w16 w16cex w16sdtdh wp14">
+<w:document xmlns:wpc="http://schemas.microsoft.com/office/word/2010/wordprocessingCanvas" xmlns:cx="http://schemas.microsoft.com/office/drawing/2014/chartex" xmlns:cx1="http://schemas.microsoft.com/office/drawing/2015/9/8/chartex" xmlns:cx2="http://schemas.microsoft.com/office/drawing/2015/10/21/chartex" xmlns:cx3="http://schemas.microsoft.com/office/drawing/2016/5/9/chartex" xmlns:cx4="http://schemas.microsoft.com/office/drawing/2016/5/10/chartex" xmlns:cx5="http://schemas.microsoft.com/office/drawing/2016/5/11/chartex" xmlns:cx6="http://schemas.microsoft.com/office/drawing/2016/5/12/chartex" xmlns:cx7="http://schemas.microsoft.com/office/drawing/2016/5/13/chartex" xmlns:cx8="http://schemas.microsoft.com/office/drawing/2016/5/14/chartex" xmlns:mc="http://schemas.openxmlformats.org/markup-compatibility/2006" xmlns:aink="http://schemas.microsoft.com/office/drawing/2016/ink" xmlns:am3d="http://schemas.microsoft.com/office/drawing/2017/model3d" xmlns:o="urn:schemas-microsoft-com:office:office" xmlns:r="http://schemas.openxmlformats.org/officeDocument/2006/relationships" xmlns:m="http://schemas.openxmlformats.org/officeDocument/2006/math" xmlns:v="urn:schemas-microsoft-com:vml" xmlns:wp14="http://schemas.microsoft.com/office/word/2010/wordprocessingDrawing" xmlns:wp="http://schemas.openxmlformats.org/drawingml/2006/wordprocessingDrawing" xmlns:w10="urn:schemas-microsoft-com:office:word" xmlns:w="http://schemas.openxmlformats.org/wordprocessingml/2006/main" xmlns:w14="http://schemas.microsoft.com/office/word/2010/wordml" xmlns:w15="http://schemas.microsoft.com/office/word/2012/wordml" xmlns:w16cid="http://schemas.microsoft.com/office/word/2016/wordml/cid" xmlns:w16se="http://schemas.microsoft.com/office/word/2015/wordml/symex" xmlns:wpg="http://schemas.microsoft.com/office/word/2010/wordprocessingGroup" xmlns:wpi="http://schemas.microsoft.com/office/word/2010/wordprocessingInk" xmlns:wne="http://schemas.microsoft.com/office/word/2006/wordml" xmlns:wps="http://schemas.microsoft.com/office/word/2010/wordprocessingShape" mc:Ignorable="w14 w15 w16se w16cid wp14">
   <w:body>
     <w:p>
       <w:pPr>
@@ -161,6 +161,14 @@
         </w:rPr>
         <w:t>Some credit scoring algorithms used by financial institutions have shown bias against minority communities. For example, a 2019 study showed that Black and Hispanic borrowers in the U.S. were more likely to be offered worse loan terms or denied credit altogether, even when they had similar credit profiles as white borrowers. This can happen if the AI learns from historical lending data that already reflects systemic inequality.</w:t>
       </w:r>
+      <w:r>
+        <w:rPr>
+          <w:rFonts w:cstheme="minorHAnsi"/>
+        </w:rPr>
+        <w:t xml:space="preserve">  </w:t>
+      </w:r>
+      <w:bookmarkStart w:id="0" w:name="_GoBack"/>
+      <w:bookmarkEnd w:id="0"/>
     </w:p>
     <w:p>
       <w:pPr>
@@ -633,7 +641,6 @@
         <w:br/>
         <w:t xml:space="preserve">Fair treatment for all </w:t>
       </w:r>
-      <w:proofErr w:type="gramStart"/>
       <w:r>
         <w:rPr>
           <w:rFonts w:eastAsia="Times New Roman" w:cstheme="minorHAnsi"/>
@@ -643,7 +650,6 @@
         </w:rPr>
         <w:t>individuals</w:t>
       </w:r>
-      <w:proofErr w:type="gramEnd"/>
       <w:r>
         <w:rPr>
           <w:rFonts w:eastAsia="Times New Roman" w:cstheme="minorHAnsi"/>
@@ -852,7 +858,7 @@
 </file>
 
 <file path=word/numbering.xml><?xml version="1.0" encoding="utf-8"?>
-<w:numbering xmlns:wpc="http://schemas.microsoft.com/office/word/2010/wordprocessingCanvas" xmlns:cx="http://schemas.microsoft.com/office/drawing/2014/chartex" xmlns:cx1="http://schemas.microsoft.com/office/drawing/2015/9/8/chartex" xmlns:cx2="http://schemas.microsoft.com/office/drawing/2015/10/21/chartex" xmlns:cx3="http://schemas.microsoft.com/office/drawing/2016/5/9/chartex" xmlns:cx4="http://schemas.microsoft.com/office/drawing/2016/5/10/chartex" xmlns:cx5="http://schemas.microsoft.com/office/drawing/2016/5/11/chartex" xmlns:cx6="http://schemas.microsoft.com/office/drawing/2016/5/12/chartex" xmlns:cx7="http://schemas.microsoft.com/office/drawing/2016/5/13/chartex" xmlns:cx8="http://schemas.microsoft.com/office/drawing/2016/5/14/chartex" xmlns:mc="http://schemas.openxmlformats.org/markup-compatibility/2006" xmlns:aink="http://schemas.microsoft.com/office/drawing/2016/ink" xmlns:am3d="http://schemas.microsoft.com/office/drawing/2017/model3d" xmlns:o="urn:schemas-microsoft-com:office:office" xmlns:r="http://schemas.openxmlformats.org/officeDocument/2006/relationships" xmlns:m="http://schemas.openxmlformats.org/officeDocument/2006/math" xmlns:v="urn:schemas-microsoft-com:vml" xmlns:wp14="http://schemas.microsoft.com/office/word/2010/wordprocessingDrawing" xmlns:wp="http://schemas.openxmlformats.org/drawingml/2006/wordprocessingDrawing" xmlns:w10="urn:schemas-microsoft-com:office:word" xmlns:w="http://schemas.openxmlformats.org/wordprocessingml/2006/main" xmlns:w14="http://schemas.microsoft.com/office/word/2010/wordml" xmlns:w15="http://schemas.microsoft.com/office/word/2012/wordml" xmlns:w16cex="http://schemas.microsoft.com/office/word/2018/wordml/cex" xmlns:w16cid="http://schemas.microsoft.com/office/word/2016/wordml/cid" xmlns:w16="http://schemas.microsoft.com/office/word/2018/wordml" xmlns:w16sdtdh="http://schemas.microsoft.com/office/word/2020/wordml/sdtdatahash" xmlns:w16se="http://schemas.microsoft.com/office/word/2015/wordml/symex" xmlns:wpg="http://schemas.microsoft.com/office/word/2010/wordprocessingGroup" xmlns:wpi="http://schemas.microsoft.com/office/word/2010/wordprocessingInk" xmlns:wne="http://schemas.microsoft.com/office/word/2006/wordml" xmlns:wps="http://schemas.microsoft.com/office/word/2010/wordprocessingShape" mc:Ignorable="w14 w15 w16se w16cid w16 w16cex w16sdtdh wp14">
+<w:numbering xmlns:wpc="http://schemas.microsoft.com/office/word/2010/wordprocessingCanvas" xmlns:cx="http://schemas.microsoft.com/office/drawing/2014/chartex" xmlns:cx1="http://schemas.microsoft.com/office/drawing/2015/9/8/chartex" xmlns:cx2="http://schemas.microsoft.com/office/drawing/2015/10/21/chartex" xmlns:cx3="http://schemas.microsoft.com/office/drawing/2016/5/9/chartex" xmlns:cx4="http://schemas.microsoft.com/office/drawing/2016/5/10/chartex" xmlns:cx5="http://schemas.microsoft.com/office/drawing/2016/5/11/chartex" xmlns:cx6="http://schemas.microsoft.com/office/drawing/2016/5/12/chartex" xmlns:cx7="http://schemas.microsoft.com/office/drawing/2016/5/13/chartex" xmlns:cx8="http://schemas.microsoft.com/office/drawing/2016/5/14/chartex" xmlns:mc="http://schemas.openxmlformats.org/markup-compatibility/2006" xmlns:aink="http://schemas.microsoft.com/office/drawing/2016/ink" xmlns:am3d="http://schemas.microsoft.com/office/drawing/2017/model3d" xmlns:o="urn:schemas-microsoft-com:office:office" xmlns:r="http://schemas.openxmlformats.org/officeDocument/2006/relationships" xmlns:m="http://schemas.openxmlformats.org/officeDocument/2006/math" xmlns:v="urn:schemas-microsoft-com:vml" xmlns:wp14="http://schemas.microsoft.com/office/word/2010/wordprocessingDrawing" xmlns:wp="http://schemas.openxmlformats.org/drawingml/2006/wordprocessingDrawing" xmlns:w10="urn:schemas-microsoft-com:office:word" xmlns:w="http://schemas.openxmlformats.org/wordprocessingml/2006/main" xmlns:w14="http://schemas.microsoft.com/office/word/2010/wordml" xmlns:w15="http://schemas.microsoft.com/office/word/2012/wordml" xmlns:w16cid="http://schemas.microsoft.com/office/word/2016/wordml/cid" xmlns:w16se="http://schemas.microsoft.com/office/word/2015/wordml/symex" xmlns:wpg="http://schemas.microsoft.com/office/word/2010/wordprocessingGroup" xmlns:wpi="http://schemas.microsoft.com/office/word/2010/wordprocessingInk" xmlns:wne="http://schemas.microsoft.com/office/word/2006/wordml" xmlns:wps="http://schemas.microsoft.com/office/word/2010/wordprocessingShape" mc:Ignorable="w14 w15 w16se w16cid wp14">
   <w:abstractNum w:abstractNumId="0" w15:restartNumberingAfterBreak="0">
     <w:nsid w:val="0BBA0239"/>
     <w:multiLevelType w:val="multilevel"/>
@@ -1581,7 +1587,7 @@
 </file>
 
 <file path=word/styles.xml><?xml version="1.0" encoding="utf-8"?>
-<w:styles xmlns:mc="http://schemas.openxmlformats.org/markup-compatibility/2006" xmlns:r="http://schemas.openxmlformats.org/officeDocument/2006/relationships" xmlns:w="http://schemas.openxmlformats.org/wordprocessingml/2006/main" xmlns:w14="http://schemas.microsoft.com/office/word/2010/wordml" xmlns:w15="http://schemas.microsoft.com/office/word/2012/wordml" xmlns:w16cex="http://schemas.microsoft.com/office/word/2018/wordml/cex" xmlns:w16cid="http://schemas.microsoft.com/office/word/2016/wordml/cid" xmlns:w16="http://schemas.microsoft.com/office/word/2018/wordml" xmlns:w16sdtdh="http://schemas.microsoft.com/office/word/2020/wordml/sdtdatahash" xmlns:w16se="http://schemas.microsoft.com/office/word/2015/wordml/symex" mc:Ignorable="w14 w15 w16se w16cid w16 w16cex w16sdtdh">
+<w:styles xmlns:mc="http://schemas.openxmlformats.org/markup-compatibility/2006" xmlns:r="http://schemas.openxmlformats.org/officeDocument/2006/relationships" xmlns:w="http://schemas.openxmlformats.org/wordprocessingml/2006/main" xmlns:w14="http://schemas.microsoft.com/office/word/2010/wordml" xmlns:w15="http://schemas.microsoft.com/office/word/2012/wordml" xmlns:w16cid="http://schemas.microsoft.com/office/word/2016/wordml/cid" xmlns:w16se="http://schemas.microsoft.com/office/word/2015/wordml/symex" mc:Ignorable="w14 w15 w16se w16cid">
   <w:docDefaults>
     <w:rPrDefault>
       <w:rPr>
@@ -1597,7 +1603,7 @@
       </w:pPr>
     </w:pPrDefault>
   </w:docDefaults>
-  <w:latentStyles w:defLockedState="0" w:defUIPriority="99" w:defSemiHidden="0" w:defUnhideWhenUsed="0" w:defQFormat="0" w:count="376">
+  <w:latentStyles w:defLockedState="0" w:defUIPriority="99" w:defSemiHidden="0" w:defUnhideWhenUsed="0" w:defQFormat="0" w:count="375">
     <w:lsdException w:name="Normal" w:uiPriority="0" w:qFormat="1"/>
     <w:lsdException w:name="heading 1" w:uiPriority="9" w:qFormat="1"/>
     <w:lsdException w:name="heading 2" w:semiHidden="1" w:uiPriority="9" w:unhideWhenUsed="1" w:qFormat="1"/>
@@ -1973,7 +1979,6 @@
     <w:lsdException w:name="Smart Hyperlink" w:semiHidden="1" w:unhideWhenUsed="1"/>
     <w:lsdException w:name="Hashtag" w:semiHidden="1" w:unhideWhenUsed="1"/>
     <w:lsdException w:name="Unresolved Mention" w:semiHidden="1" w:unhideWhenUsed="1"/>
-    <w:lsdException w:name="Smart Link" w:semiHidden="1" w:unhideWhenUsed="1"/>
   </w:latentStyles>
   <w:style w:type="paragraph" w:default="1" w:styleId="Normal">
     <w:name w:val="Normal"/>

</xml_diff>

<commit_message>
Added the audited bias dataset's report
</commit_message>
<xml_diff>
--- a/AI Theoretical Understanding.docx
+++ b/AI Theoretical Understanding.docx
@@ -1,6 +1,6 @@
 
 <file path=word/document.xml><?xml version="1.0" encoding="utf-8"?>
-<w:document xmlns:wpc="http://schemas.microsoft.com/office/word/2010/wordprocessingCanvas" xmlns:cx="http://schemas.microsoft.com/office/drawing/2014/chartex" xmlns:cx1="http://schemas.microsoft.com/office/drawing/2015/9/8/chartex" xmlns:cx2="http://schemas.microsoft.com/office/drawing/2015/10/21/chartex" xmlns:cx3="http://schemas.microsoft.com/office/drawing/2016/5/9/chartex" xmlns:cx4="http://schemas.microsoft.com/office/drawing/2016/5/10/chartex" xmlns:cx5="http://schemas.microsoft.com/office/drawing/2016/5/11/chartex" xmlns:cx6="http://schemas.microsoft.com/office/drawing/2016/5/12/chartex" xmlns:cx7="http://schemas.microsoft.com/office/drawing/2016/5/13/chartex" xmlns:cx8="http://schemas.microsoft.com/office/drawing/2016/5/14/chartex" xmlns:mc="http://schemas.openxmlformats.org/markup-compatibility/2006" xmlns:aink="http://schemas.microsoft.com/office/drawing/2016/ink" xmlns:am3d="http://schemas.microsoft.com/office/drawing/2017/model3d" xmlns:o="urn:schemas-microsoft-com:office:office" xmlns:r="http://schemas.openxmlformats.org/officeDocument/2006/relationships" xmlns:m="http://schemas.openxmlformats.org/officeDocument/2006/math" xmlns:v="urn:schemas-microsoft-com:vml" xmlns:wp14="http://schemas.microsoft.com/office/word/2010/wordprocessingDrawing" xmlns:wp="http://schemas.openxmlformats.org/drawingml/2006/wordprocessingDrawing" xmlns:w10="urn:schemas-microsoft-com:office:word" xmlns:w="http://schemas.openxmlformats.org/wordprocessingml/2006/main" xmlns:w14="http://schemas.microsoft.com/office/word/2010/wordml" xmlns:w15="http://schemas.microsoft.com/office/word/2012/wordml" xmlns:w16cex="http://schemas.microsoft.com/office/word/2018/wordml/cex" xmlns:w16cid="http://schemas.microsoft.com/office/word/2016/wordml/cid" xmlns:w16="http://schemas.microsoft.com/office/word/2018/wordml" xmlns:w16sdtdh="http://schemas.microsoft.com/office/word/2020/wordml/sdtdatahash" xmlns:w16se="http://schemas.microsoft.com/office/word/2015/wordml/symex" xmlns:wpg="http://schemas.microsoft.com/office/word/2010/wordprocessingGroup" xmlns:wpi="http://schemas.microsoft.com/office/word/2010/wordprocessingInk" xmlns:wne="http://schemas.microsoft.com/office/word/2006/wordml" xmlns:wps="http://schemas.microsoft.com/office/word/2010/wordprocessingShape" mc:Ignorable="w14 w15 w16se w16cid w16 w16cex w16sdtdh wp14">
+<w:document xmlns:wpc="http://schemas.microsoft.com/office/word/2010/wordprocessingCanvas" xmlns:cx="http://schemas.microsoft.com/office/drawing/2014/chartex" xmlns:cx1="http://schemas.microsoft.com/office/drawing/2015/9/8/chartex" xmlns:cx2="http://schemas.microsoft.com/office/drawing/2015/10/21/chartex" xmlns:cx3="http://schemas.microsoft.com/office/drawing/2016/5/9/chartex" xmlns:cx4="http://schemas.microsoft.com/office/drawing/2016/5/10/chartex" xmlns:cx5="http://schemas.microsoft.com/office/drawing/2016/5/11/chartex" xmlns:cx6="http://schemas.microsoft.com/office/drawing/2016/5/12/chartex" xmlns:cx7="http://schemas.microsoft.com/office/drawing/2016/5/13/chartex" xmlns:cx8="http://schemas.microsoft.com/office/drawing/2016/5/14/chartex" xmlns:mc="http://schemas.openxmlformats.org/markup-compatibility/2006" xmlns:aink="http://schemas.microsoft.com/office/drawing/2016/ink" xmlns:am3d="http://schemas.microsoft.com/office/drawing/2017/model3d" xmlns:o="urn:schemas-microsoft-com:office:office" xmlns:oel="http://schemas.microsoft.com/office/2019/extlst" xmlns:r="http://schemas.openxmlformats.org/officeDocument/2006/relationships" xmlns:m="http://schemas.openxmlformats.org/officeDocument/2006/math" xmlns:v="urn:schemas-microsoft-com:vml" xmlns:wp14="http://schemas.microsoft.com/office/word/2010/wordprocessingDrawing" xmlns:wp="http://schemas.openxmlformats.org/drawingml/2006/wordprocessingDrawing" xmlns:w10="urn:schemas-microsoft-com:office:word" xmlns:w="http://schemas.openxmlformats.org/wordprocessingml/2006/main" xmlns:w14="http://schemas.microsoft.com/office/word/2010/wordml" xmlns:w15="http://schemas.microsoft.com/office/word/2012/wordml" xmlns:w16cex="http://schemas.microsoft.com/office/word/2018/wordml/cex" xmlns:w16cid="http://schemas.microsoft.com/office/word/2016/wordml/cid" xmlns:w16="http://schemas.microsoft.com/office/word/2018/wordml" xmlns:w16du="http://schemas.microsoft.com/office/word/2023/wordml/word16du" xmlns:w16sdtdh="http://schemas.microsoft.com/office/word/2020/wordml/sdtdatahash" xmlns:w16sdtfl="http://schemas.microsoft.com/office/word/2024/wordml/sdtformatlock" xmlns:w16se="http://schemas.microsoft.com/office/word/2015/wordml/symex" xmlns:wpg="http://schemas.microsoft.com/office/word/2010/wordprocessingGroup" xmlns:wpi="http://schemas.microsoft.com/office/word/2010/wordprocessingInk" xmlns:wne="http://schemas.microsoft.com/office/word/2006/wordml" xmlns:wps="http://schemas.microsoft.com/office/word/2010/wordprocessingShape" mc:Ignorable="w14 w15 w16se w16cid w16 w16cex w16sdtdh w16sdtfl w16du wp14">
   <w:body>
     <w:p>
       <w:pPr>
@@ -189,16 +189,8 @@
         <w:rPr>
           <w:rFonts w:asciiTheme="minorHAnsi" w:hAnsiTheme="minorHAnsi" w:cstheme="minorHAnsi"/>
         </w:rPr>
-        <w:t xml:space="preserve">Transparency vs </w:t>
-      </w:r>
-      <w:proofErr w:type="spellStart"/>
-      <w:r>
-        <w:rPr>
-          <w:rFonts w:asciiTheme="minorHAnsi" w:hAnsiTheme="minorHAnsi" w:cstheme="minorHAnsi"/>
-        </w:rPr>
-        <w:t>Explainability</w:t>
-      </w:r>
-      <w:proofErr w:type="spellEnd"/>
+        <w:t>Transparency vs Explainability</w:t>
+      </w:r>
     </w:p>
     <w:p>
       <w:pPr>
@@ -228,7 +220,6 @@
           <w:rFonts w:asciiTheme="minorHAnsi" w:hAnsiTheme="minorHAnsi" w:cstheme="minorHAnsi"/>
         </w:rPr>
       </w:pPr>
-      <w:proofErr w:type="spellStart"/>
       <w:r>
         <w:rPr>
           <w:rStyle w:val="Strong"/>
@@ -236,26 +227,11 @@
         </w:rPr>
         <w:t>Explainability</w:t>
       </w:r>
-      <w:proofErr w:type="spellEnd"/>
       <w:r>
         <w:rPr>
           <w:rFonts w:asciiTheme="minorHAnsi" w:hAnsiTheme="minorHAnsi" w:cstheme="minorHAnsi"/>
         </w:rPr>
-        <w:t xml:space="preserve">, on the other hand, refers to how well humans can understand the reasoning behind an AI’s specific decision or prediction. Even if the model is complex (like deep learning), </w:t>
-      </w:r>
-      <w:proofErr w:type="spellStart"/>
-      <w:r>
-        <w:rPr>
-          <w:rFonts w:asciiTheme="minorHAnsi" w:hAnsiTheme="minorHAnsi" w:cstheme="minorHAnsi"/>
-        </w:rPr>
-        <w:t>explainability</w:t>
-      </w:r>
-      <w:proofErr w:type="spellEnd"/>
-      <w:r>
-        <w:rPr>
-          <w:rFonts w:asciiTheme="minorHAnsi" w:hAnsiTheme="minorHAnsi" w:cstheme="minorHAnsi"/>
-        </w:rPr>
-        <w:t xml:space="preserve"> focuses on making its output understandable to users.</w:t>
+        <w:t>, on the other hand, refers to how well humans can understand the reasoning behind an AI’s specific decision or prediction. Even if the model is complex (like deep learning), explainability focuses on making its output understandable to users.</w:t>
       </w:r>
     </w:p>
     <w:p>
@@ -322,7 +298,6 @@
           <w:rFonts w:asciiTheme="minorHAnsi" w:hAnsiTheme="minorHAnsi" w:cstheme="minorHAnsi"/>
         </w:rPr>
       </w:pPr>
-      <w:proofErr w:type="spellStart"/>
       <w:r>
         <w:rPr>
           <w:rStyle w:val="Strong"/>
@@ -330,7 +305,6 @@
         </w:rPr>
         <w:t>Explainability</w:t>
       </w:r>
-      <w:proofErr w:type="spellEnd"/>
       <w:r>
         <w:rPr>
           <w:rFonts w:asciiTheme="minorHAnsi" w:hAnsiTheme="minorHAnsi" w:cstheme="minorHAnsi"/>
@@ -833,8 +807,1423 @@
     <w:p>
       <w:pPr>
         <w:spacing w:before="100" w:beforeAutospacing="1" w:after="100" w:afterAutospacing="1" w:line="240" w:lineRule="auto"/>
-        <w:rPr>
-          <w:rFonts w:eastAsia="Times New Roman" w:cstheme="minorHAnsi"/>
+        <w:jc w:val="both"/>
+        <w:rPr>
+          <w:rFonts w:eastAsia="Times New Roman" w:cstheme="minorHAnsi"/>
+          <w:b/>
+          <w:bCs/>
+          <w:sz w:val="28"/>
+          <w:szCs w:val="28"/>
+          <w:lang w:val="en-KE" w:eastAsia="en-GB"/>
+        </w:rPr>
+      </w:pPr>
+    </w:p>
+    <w:p>
+      <w:pPr>
+        <w:spacing w:before="100" w:beforeAutospacing="1" w:after="100" w:afterAutospacing="1" w:line="240" w:lineRule="auto"/>
+        <w:jc w:val="both"/>
+        <w:rPr>
+          <w:rFonts w:eastAsia="Times New Roman" w:cstheme="minorHAnsi"/>
+          <w:b/>
+          <w:bCs/>
+          <w:sz w:val="28"/>
+          <w:szCs w:val="28"/>
+          <w:lang w:val="en-KE" w:eastAsia="en-GB"/>
+        </w:rPr>
+      </w:pPr>
+      <w:r>
+        <w:rPr>
+          <w:rFonts w:eastAsia="Times New Roman" w:cstheme="minorHAnsi"/>
+          <w:b/>
+          <w:bCs/>
+          <w:sz w:val="28"/>
+          <w:szCs w:val="28"/>
+          <w:lang w:val="en-KE" w:eastAsia="en-GB"/>
+        </w:rPr>
+        <w:t>COMPAS Racial Bias Analysis Report</w:t>
+      </w:r>
+    </w:p>
+    <w:p>
+      <w:pPr>
+        <w:spacing w:before="100" w:beforeAutospacing="1" w:after="100" w:afterAutospacing="1" w:line="240" w:lineRule="auto"/>
+        <w:jc w:val="both"/>
+        <w:rPr>
+          <w:rFonts w:eastAsia="Times New Roman" w:cstheme="minorHAnsi"/>
+          <w:b/>
+          <w:bCs/>
+          <w:sz w:val="24"/>
+          <w:szCs w:val="24"/>
+          <w:lang w:val="en-KE" w:eastAsia="en-GB"/>
+        </w:rPr>
+      </w:pPr>
+      <w:r>
+        <w:rPr>
+          <w:rFonts w:eastAsia="Times New Roman" w:cstheme="minorHAnsi"/>
+          <w:b/>
+          <w:bCs/>
+          <w:sz w:val="24"/>
+          <w:szCs w:val="24"/>
+          <w:lang w:val="en-KE" w:eastAsia="en-GB"/>
+        </w:rPr>
+        <w:t>Executive Summary</w:t>
+      </w:r>
+    </w:p>
+    <w:p>
+      <w:pPr>
+        <w:spacing w:before="100" w:beforeAutospacing="1" w:after="100" w:afterAutospacing="1" w:line="240" w:lineRule="auto"/>
+        <w:jc w:val="both"/>
+        <w:rPr>
+          <w:rFonts w:eastAsia="Times New Roman" w:cstheme="minorHAnsi"/>
+          <w:sz w:val="24"/>
+          <w:szCs w:val="24"/>
+          <w:lang w:val="en-KE" w:eastAsia="en-GB"/>
+        </w:rPr>
+      </w:pPr>
+      <w:r>
+        <w:rPr>
+          <w:rFonts w:eastAsia="Times New Roman" w:cstheme="minorHAnsi"/>
+          <w:sz w:val="24"/>
+          <w:szCs w:val="24"/>
+          <w:lang w:val="en-KE" w:eastAsia="en-GB"/>
+        </w:rPr>
+        <w:t>This analysis examines racial bias in the COMPAS (Correctional Offender Management Profiling for Alternative Sanctions) recidivism prediction algorithm using IBM's AI Fairness 360 toolkit. The study replicates and extends ProPublica's groundbreaking 2016 investigation, revealing significant disparities in how the algorithm treats African-American and Caucasian defendants.</w:t>
+      </w:r>
+    </w:p>
+    <w:p>
+      <w:pPr>
+        <w:spacing w:before="100" w:beforeAutospacing="1" w:after="100" w:afterAutospacing="1" w:line="240" w:lineRule="auto"/>
+        <w:jc w:val="both"/>
+        <w:rPr>
+          <w:rFonts w:eastAsia="Times New Roman" w:cstheme="minorHAnsi"/>
+          <w:b/>
+          <w:bCs/>
+          <w:sz w:val="24"/>
+          <w:szCs w:val="24"/>
+          <w:lang w:val="en-KE" w:eastAsia="en-GB"/>
+        </w:rPr>
+      </w:pPr>
+      <w:r>
+        <w:rPr>
+          <w:rFonts w:eastAsia="Times New Roman" w:cstheme="minorHAnsi"/>
+          <w:b/>
+          <w:bCs/>
+          <w:sz w:val="24"/>
+          <w:szCs w:val="24"/>
+          <w:lang w:val="en-KE" w:eastAsia="en-GB"/>
+        </w:rPr>
+        <w:t>Key Findings</w:t>
+      </w:r>
+    </w:p>
+    <w:p>
+      <w:pPr>
+        <w:spacing w:before="100" w:beforeAutospacing="1" w:after="100" w:afterAutospacing="1" w:line="240" w:lineRule="auto"/>
+        <w:jc w:val="both"/>
+        <w:rPr>
+          <w:rFonts w:eastAsia="Times New Roman" w:cstheme="minorHAnsi"/>
+          <w:sz w:val="24"/>
+          <w:szCs w:val="24"/>
+          <w:lang w:val="en-KE" w:eastAsia="en-GB"/>
+        </w:rPr>
+      </w:pPr>
+      <w:r>
+        <w:rPr>
+          <w:rFonts w:eastAsia="Times New Roman" w:cstheme="minorHAnsi"/>
+          <w:sz w:val="24"/>
+          <w:szCs w:val="24"/>
+          <w:lang w:val="en-KE" w:eastAsia="en-GB"/>
+        </w:rPr>
+        <w:lastRenderedPageBreak/>
+        <w:t>Our analysis confirms substantial racial bias in COMPAS risk scoring:</w:t>
+      </w:r>
+    </w:p>
+    <w:p>
+      <w:pPr>
+        <w:numPr>
+          <w:ilvl w:val="0"/>
+          <w:numId w:val="6"/>
+        </w:numPr>
+        <w:spacing w:before="100" w:beforeAutospacing="1" w:after="100" w:afterAutospacing="1" w:line="240" w:lineRule="auto"/>
+        <w:jc w:val="both"/>
+        <w:rPr>
+          <w:rFonts w:eastAsia="Times New Roman" w:cstheme="minorHAnsi"/>
+          <w:sz w:val="24"/>
+          <w:szCs w:val="24"/>
+          <w:lang w:val="en-KE" w:eastAsia="en-GB"/>
+        </w:rPr>
+      </w:pPr>
+      <w:r>
+        <w:rPr>
+          <w:rFonts w:eastAsia="Times New Roman" w:cstheme="minorHAnsi"/>
+          <w:i/>
+          <w:iCs/>
+          <w:sz w:val="24"/>
+          <w:szCs w:val="24"/>
+          <w:lang w:val="en-KE" w:eastAsia="en-GB"/>
+        </w:rPr>
+        <w:t>False Positive Rate Disparity</w:t>
+      </w:r>
+      <w:r>
+        <w:rPr>
+          <w:rFonts w:eastAsia="Times New Roman" w:cstheme="minorHAnsi"/>
+          <w:sz w:val="24"/>
+          <w:szCs w:val="24"/>
+          <w:lang w:val="en-KE" w:eastAsia="en-GB"/>
+        </w:rPr>
+        <w:t xml:space="preserve">: African-American defendants who did not </w:t>
+      </w:r>
+      <w:proofErr w:type="spellStart"/>
+      <w:r>
+        <w:rPr>
+          <w:rFonts w:eastAsia="Times New Roman" w:cstheme="minorHAnsi"/>
+          <w:sz w:val="24"/>
+          <w:szCs w:val="24"/>
+          <w:lang w:val="en-KE" w:eastAsia="en-GB"/>
+        </w:rPr>
+        <w:t>recidivate</w:t>
+      </w:r>
+      <w:proofErr w:type="spellEnd"/>
+      <w:r>
+        <w:rPr>
+          <w:rFonts w:eastAsia="Times New Roman" w:cstheme="minorHAnsi"/>
+          <w:sz w:val="24"/>
+          <w:szCs w:val="24"/>
+          <w:lang w:val="en-KE" w:eastAsia="en-GB"/>
+        </w:rPr>
+        <w:t xml:space="preserve"> were classified as high-risk at nearly twice the rate of Caucasian defendants (45% vs. 23%)</w:t>
+      </w:r>
+      <w:r>
+        <w:rPr>
+          <w:rFonts w:eastAsia="Times New Roman" w:cstheme="minorHAnsi"/>
+          <w:sz w:val="24"/>
+          <w:szCs w:val="24"/>
+          <w:lang w:val="en-KE" w:eastAsia="en-GB"/>
+        </w:rPr>
+        <w:t>.</w:t>
+      </w:r>
+    </w:p>
+    <w:p>
+      <w:pPr>
+        <w:numPr>
+          <w:ilvl w:val="0"/>
+          <w:numId w:val="6"/>
+        </w:numPr>
+        <w:spacing w:before="100" w:beforeAutospacing="1" w:after="100" w:afterAutospacing="1" w:line="240" w:lineRule="auto"/>
+        <w:jc w:val="both"/>
+        <w:rPr>
+          <w:rFonts w:eastAsia="Times New Roman" w:cstheme="minorHAnsi"/>
+          <w:sz w:val="24"/>
+          <w:szCs w:val="24"/>
+          <w:lang w:val="en-KE" w:eastAsia="en-GB"/>
+        </w:rPr>
+      </w:pPr>
+      <w:r>
+        <w:rPr>
+          <w:rFonts w:eastAsia="Times New Roman" w:cstheme="minorHAnsi"/>
+          <w:i/>
+          <w:iCs/>
+          <w:sz w:val="24"/>
+          <w:szCs w:val="24"/>
+          <w:lang w:val="en-KE" w:eastAsia="en-GB"/>
+        </w:rPr>
+        <w:t>False Negative Rate Disparity</w:t>
+      </w:r>
+      <w:r>
+        <w:rPr>
+          <w:rFonts w:eastAsia="Times New Roman" w:cstheme="minorHAnsi"/>
+          <w:sz w:val="24"/>
+          <w:szCs w:val="24"/>
+          <w:lang w:val="en-KE" w:eastAsia="en-GB"/>
+        </w:rPr>
+        <w:t xml:space="preserve">: Caucasian defendants who did </w:t>
+      </w:r>
+      <w:proofErr w:type="spellStart"/>
+      <w:r>
+        <w:rPr>
+          <w:rFonts w:eastAsia="Times New Roman" w:cstheme="minorHAnsi"/>
+          <w:sz w:val="24"/>
+          <w:szCs w:val="24"/>
+          <w:lang w:val="en-KE" w:eastAsia="en-GB"/>
+        </w:rPr>
+        <w:t>recidivate</w:t>
+      </w:r>
+      <w:proofErr w:type="spellEnd"/>
+      <w:r>
+        <w:rPr>
+          <w:rFonts w:eastAsia="Times New Roman" w:cstheme="minorHAnsi"/>
+          <w:sz w:val="24"/>
+          <w:szCs w:val="24"/>
+          <w:lang w:val="en-KE" w:eastAsia="en-GB"/>
+        </w:rPr>
+        <w:t xml:space="preserve"> were incorrectly classified as low-risk 70% more often than African-American defendants (48% vs. 28%)</w:t>
+      </w:r>
+      <w:r>
+        <w:rPr>
+          <w:rFonts w:eastAsia="Times New Roman" w:cstheme="minorHAnsi"/>
+          <w:sz w:val="24"/>
+          <w:szCs w:val="24"/>
+          <w:lang w:val="en-KE" w:eastAsia="en-GB"/>
+        </w:rPr>
+        <w:t>.</w:t>
+      </w:r>
+    </w:p>
+    <w:p>
+      <w:pPr>
+        <w:numPr>
+          <w:ilvl w:val="0"/>
+          <w:numId w:val="6"/>
+        </w:numPr>
+        <w:spacing w:before="100" w:beforeAutospacing="1" w:after="100" w:afterAutospacing="1" w:line="240" w:lineRule="auto"/>
+        <w:jc w:val="both"/>
+        <w:rPr>
+          <w:rFonts w:eastAsia="Times New Roman" w:cstheme="minorHAnsi"/>
+          <w:sz w:val="24"/>
+          <w:szCs w:val="24"/>
+          <w:lang w:val="en-KE" w:eastAsia="en-GB"/>
+        </w:rPr>
+      </w:pPr>
+      <w:r>
+        <w:rPr>
+          <w:rFonts w:eastAsia="Times New Roman" w:cstheme="minorHAnsi"/>
+          <w:i/>
+          <w:iCs/>
+          <w:sz w:val="24"/>
+          <w:szCs w:val="24"/>
+          <w:lang w:val="en-KE" w:eastAsia="en-GB"/>
+        </w:rPr>
+        <w:t>Statistical Parity Difference</w:t>
+      </w:r>
+      <w:r>
+        <w:rPr>
+          <w:rFonts w:eastAsia="Times New Roman" w:cstheme="minorHAnsi"/>
+          <w:sz w:val="24"/>
+          <w:szCs w:val="24"/>
+          <w:lang w:val="en-KE" w:eastAsia="en-GB"/>
+        </w:rPr>
+        <w:t>: -0.174, indicating significant unfairness in outcome distribution between racial groups</w:t>
+      </w:r>
+      <w:r>
+        <w:rPr>
+          <w:rFonts w:eastAsia="Times New Roman" w:cstheme="minorHAnsi"/>
+          <w:sz w:val="24"/>
+          <w:szCs w:val="24"/>
+          <w:lang w:val="en-KE" w:eastAsia="en-GB"/>
+        </w:rPr>
+        <w:t>.</w:t>
+      </w:r>
+    </w:p>
+    <w:p>
+      <w:pPr>
+        <w:numPr>
+          <w:ilvl w:val="0"/>
+          <w:numId w:val="6"/>
+        </w:numPr>
+        <w:spacing w:before="100" w:beforeAutospacing="1" w:after="100" w:afterAutospacing="1" w:line="240" w:lineRule="auto"/>
+        <w:jc w:val="both"/>
+        <w:rPr>
+          <w:rFonts w:eastAsia="Times New Roman" w:cstheme="minorHAnsi"/>
+          <w:sz w:val="24"/>
+          <w:szCs w:val="24"/>
+          <w:lang w:val="en-KE" w:eastAsia="en-GB"/>
+        </w:rPr>
+      </w:pPr>
+      <w:r>
+        <w:rPr>
+          <w:rFonts w:eastAsia="Times New Roman" w:cstheme="minorHAnsi"/>
+          <w:i/>
+          <w:iCs/>
+          <w:sz w:val="24"/>
+          <w:szCs w:val="24"/>
+          <w:lang w:val="en-KE" w:eastAsia="en-GB"/>
+        </w:rPr>
+        <w:t>Disparate Impact</w:t>
+      </w:r>
+      <w:r>
+        <w:rPr>
+          <w:rFonts w:eastAsia="Times New Roman" w:cstheme="minorHAnsi"/>
+          <w:sz w:val="24"/>
+          <w:szCs w:val="24"/>
+          <w:lang w:val="en-KE" w:eastAsia="en-GB"/>
+        </w:rPr>
+        <w:t>: 0.637, well below the 0.8 threshold typically used to identify discriminatory practices</w:t>
+      </w:r>
+      <w:r>
+        <w:rPr>
+          <w:rFonts w:eastAsia="Times New Roman" w:cstheme="minorHAnsi"/>
+          <w:sz w:val="24"/>
+          <w:szCs w:val="24"/>
+          <w:lang w:val="en-KE" w:eastAsia="en-GB"/>
+        </w:rPr>
+        <w:t>.</w:t>
+      </w:r>
+    </w:p>
+    <w:p>
+      <w:pPr>
+        <w:spacing w:before="100" w:beforeAutospacing="1" w:after="100" w:afterAutospacing="1" w:line="240" w:lineRule="auto"/>
+        <w:jc w:val="both"/>
+        <w:rPr>
+          <w:rFonts w:eastAsia="Times New Roman" w:cstheme="minorHAnsi"/>
+          <w:b/>
+          <w:bCs/>
+          <w:sz w:val="24"/>
+          <w:szCs w:val="24"/>
+          <w:lang w:val="en-KE" w:eastAsia="en-GB"/>
+        </w:rPr>
+      </w:pPr>
+      <w:r>
+        <w:rPr>
+          <w:rFonts w:eastAsia="Times New Roman" w:cstheme="minorHAnsi"/>
+          <w:b/>
+          <w:bCs/>
+          <w:sz w:val="24"/>
+          <w:szCs w:val="24"/>
+          <w:lang w:val="en-KE" w:eastAsia="en-GB"/>
+        </w:rPr>
+        <w:t>Predictive Performance</w:t>
+      </w:r>
+    </w:p>
+    <w:p>
+      <w:pPr>
+        <w:spacing w:before="100" w:beforeAutospacing="1" w:after="100" w:afterAutospacing="1" w:line="240" w:lineRule="auto"/>
+        <w:jc w:val="both"/>
+        <w:rPr>
+          <w:rFonts w:eastAsia="Times New Roman" w:cstheme="minorHAnsi"/>
+          <w:sz w:val="24"/>
+          <w:szCs w:val="24"/>
+          <w:lang w:val="en-KE" w:eastAsia="en-GB"/>
+        </w:rPr>
+      </w:pPr>
+      <w:r>
+        <w:rPr>
+          <w:rFonts w:eastAsia="Times New Roman" w:cstheme="minorHAnsi"/>
+          <w:sz w:val="24"/>
+          <w:szCs w:val="24"/>
+          <w:lang w:val="en-KE" w:eastAsia="en-GB"/>
+        </w:rPr>
+        <w:t>The COMPAS algorithm demonstrates moderate predictive accuracy but with concerning racial disparities:</w:t>
+      </w:r>
+    </w:p>
+    <w:p>
+      <w:pPr>
+        <w:numPr>
+          <w:ilvl w:val="0"/>
+          <w:numId w:val="7"/>
+        </w:numPr>
+        <w:spacing w:before="100" w:beforeAutospacing="1" w:after="100" w:afterAutospacing="1" w:line="240" w:lineRule="auto"/>
+        <w:jc w:val="both"/>
+        <w:rPr>
+          <w:rFonts w:eastAsia="Times New Roman" w:cstheme="minorHAnsi"/>
+          <w:sz w:val="24"/>
+          <w:szCs w:val="24"/>
+          <w:lang w:val="en-KE" w:eastAsia="en-GB"/>
+        </w:rPr>
+      </w:pPr>
+      <w:r>
+        <w:rPr>
+          <w:rFonts w:eastAsia="Times New Roman" w:cstheme="minorHAnsi"/>
+          <w:i/>
+          <w:iCs/>
+          <w:sz w:val="24"/>
+          <w:szCs w:val="24"/>
+          <w:lang w:val="en-KE" w:eastAsia="en-GB"/>
+        </w:rPr>
+        <w:t>Overall Accuracy</w:t>
+      </w:r>
+      <w:r>
+        <w:rPr>
+          <w:rFonts w:eastAsia="Times New Roman" w:cstheme="minorHAnsi"/>
+          <w:sz w:val="24"/>
+          <w:szCs w:val="24"/>
+          <w:lang w:val="en-KE" w:eastAsia="en-GB"/>
+        </w:rPr>
+        <w:t>: 61% for general recidivism prediction</w:t>
+      </w:r>
+      <w:r>
+        <w:rPr>
+          <w:rFonts w:eastAsia="Times New Roman" w:cstheme="minorHAnsi"/>
+          <w:sz w:val="24"/>
+          <w:szCs w:val="24"/>
+          <w:lang w:val="en-KE" w:eastAsia="en-GB"/>
+        </w:rPr>
+        <w:t>.</w:t>
+      </w:r>
+    </w:p>
+    <w:p>
+      <w:pPr>
+        <w:numPr>
+          <w:ilvl w:val="0"/>
+          <w:numId w:val="7"/>
+        </w:numPr>
+        <w:spacing w:before="100" w:beforeAutospacing="1" w:after="100" w:afterAutospacing="1" w:line="240" w:lineRule="auto"/>
+        <w:jc w:val="both"/>
+        <w:rPr>
+          <w:rFonts w:eastAsia="Times New Roman" w:cstheme="minorHAnsi"/>
+          <w:sz w:val="24"/>
+          <w:szCs w:val="24"/>
+          <w:lang w:val="en-KE" w:eastAsia="en-GB"/>
+        </w:rPr>
+      </w:pPr>
+      <w:r>
+        <w:rPr>
+          <w:rFonts w:eastAsia="Times New Roman" w:cstheme="minorHAnsi"/>
+          <w:i/>
+          <w:iCs/>
+          <w:sz w:val="24"/>
+          <w:szCs w:val="24"/>
+          <w:lang w:val="en-KE" w:eastAsia="en-GB"/>
+        </w:rPr>
+        <w:t>Concordance Score</w:t>
+      </w:r>
+      <w:r>
+        <w:rPr>
+          <w:rFonts w:eastAsia="Times New Roman" w:cstheme="minorHAnsi"/>
+          <w:sz w:val="24"/>
+          <w:szCs w:val="24"/>
+          <w:lang w:val="en-KE" w:eastAsia="en-GB"/>
+        </w:rPr>
+        <w:t>: 63.6% (ability to correctly rank relative risk)</w:t>
+      </w:r>
+      <w:r>
+        <w:rPr>
+          <w:rFonts w:eastAsia="Times New Roman" w:cstheme="minorHAnsi"/>
+          <w:sz w:val="24"/>
+          <w:szCs w:val="24"/>
+          <w:lang w:val="en-KE" w:eastAsia="en-GB"/>
+        </w:rPr>
+        <w:t>.</w:t>
+      </w:r>
+    </w:p>
+    <w:p>
+      <w:pPr>
+        <w:numPr>
+          <w:ilvl w:val="0"/>
+          <w:numId w:val="7"/>
+        </w:numPr>
+        <w:spacing w:before="100" w:beforeAutospacing="1" w:after="100" w:afterAutospacing="1" w:line="240" w:lineRule="auto"/>
+        <w:jc w:val="both"/>
+        <w:rPr>
+          <w:rFonts w:eastAsia="Times New Roman" w:cstheme="minorHAnsi"/>
+          <w:sz w:val="24"/>
+          <w:szCs w:val="24"/>
+          <w:lang w:val="en-KE" w:eastAsia="en-GB"/>
+        </w:rPr>
+      </w:pPr>
+      <w:r>
+        <w:rPr>
+          <w:rFonts w:eastAsia="Times New Roman" w:cstheme="minorHAnsi"/>
+          <w:i/>
+          <w:iCs/>
+          <w:sz w:val="24"/>
+          <w:szCs w:val="24"/>
+          <w:lang w:val="en-KE" w:eastAsia="en-GB"/>
+        </w:rPr>
+        <w:t>Racial Consistency</w:t>
+      </w:r>
+      <w:r>
+        <w:rPr>
+          <w:rFonts w:eastAsia="Times New Roman" w:cstheme="minorHAnsi"/>
+          <w:sz w:val="24"/>
+          <w:szCs w:val="24"/>
+          <w:lang w:val="en-KE" w:eastAsia="en-GB"/>
+        </w:rPr>
+        <w:t>: While overall accuracy is similar across races, error patterns differ significantly</w:t>
+      </w:r>
+      <w:r>
+        <w:rPr>
+          <w:rFonts w:eastAsia="Times New Roman" w:cstheme="minorHAnsi"/>
+          <w:sz w:val="24"/>
+          <w:szCs w:val="24"/>
+          <w:lang w:val="en-KE" w:eastAsia="en-GB"/>
+        </w:rPr>
+        <w:t>.</w:t>
+      </w:r>
+    </w:p>
+    <w:p>
+      <w:pPr>
+        <w:spacing w:before="100" w:beforeAutospacing="1" w:after="100" w:afterAutospacing="1" w:line="240" w:lineRule="auto"/>
+        <w:jc w:val="both"/>
+        <w:rPr>
+          <w:rFonts w:eastAsia="Times New Roman" w:cstheme="minorHAnsi"/>
+          <w:b/>
+          <w:bCs/>
+          <w:sz w:val="24"/>
+          <w:szCs w:val="24"/>
+          <w:lang w:val="en-KE" w:eastAsia="en-GB"/>
+        </w:rPr>
+      </w:pPr>
+      <w:r>
+        <w:rPr>
+          <w:rFonts w:eastAsia="Times New Roman" w:cstheme="minorHAnsi"/>
+          <w:b/>
+          <w:bCs/>
+          <w:sz w:val="24"/>
+          <w:szCs w:val="24"/>
+          <w:lang w:val="en-KE" w:eastAsia="en-GB"/>
+        </w:rPr>
+        <w:t>Distribution Analysis</w:t>
+      </w:r>
+    </w:p>
+    <w:p>
+      <w:pPr>
+        <w:spacing w:before="100" w:beforeAutospacing="1" w:after="100" w:afterAutospacing="1" w:line="240" w:lineRule="auto"/>
+        <w:jc w:val="both"/>
+        <w:rPr>
+          <w:rFonts w:eastAsia="Times New Roman" w:cstheme="minorHAnsi"/>
+          <w:sz w:val="24"/>
+          <w:szCs w:val="24"/>
+          <w:lang w:val="en-KE" w:eastAsia="en-GB"/>
+        </w:rPr>
+      </w:pPr>
+      <w:r>
+        <w:rPr>
+          <w:rFonts w:eastAsia="Times New Roman" w:cstheme="minorHAnsi"/>
+          <w:sz w:val="24"/>
+          <w:szCs w:val="24"/>
+          <w:lang w:val="en-KE" w:eastAsia="en-GB"/>
+        </w:rPr>
+        <w:t>Risk score distributions reveal systematic bias:</w:t>
+      </w:r>
+    </w:p>
+    <w:p>
+      <w:pPr>
+        <w:numPr>
+          <w:ilvl w:val="0"/>
+          <w:numId w:val="8"/>
+        </w:numPr>
+        <w:spacing w:before="100" w:beforeAutospacing="1" w:after="100" w:afterAutospacing="1" w:line="240" w:lineRule="auto"/>
+        <w:jc w:val="both"/>
+        <w:rPr>
+          <w:rFonts w:eastAsia="Times New Roman" w:cstheme="minorHAnsi"/>
+          <w:sz w:val="24"/>
+          <w:szCs w:val="24"/>
+          <w:lang w:val="en-KE" w:eastAsia="en-GB"/>
+        </w:rPr>
+      </w:pPr>
+      <w:r>
+        <w:rPr>
+          <w:rFonts w:eastAsia="Times New Roman" w:cstheme="minorHAnsi"/>
+          <w:sz w:val="24"/>
+          <w:szCs w:val="24"/>
+          <w:lang w:val="en-KE" w:eastAsia="en-GB"/>
+        </w:rPr>
+        <w:t>African-American defendants receive higher risk scores across all categories</w:t>
+      </w:r>
+      <w:r>
+        <w:rPr>
+          <w:rFonts w:eastAsia="Times New Roman" w:cstheme="minorHAnsi"/>
+          <w:sz w:val="24"/>
+          <w:szCs w:val="24"/>
+          <w:lang w:val="en-KE" w:eastAsia="en-GB"/>
+        </w:rPr>
+        <w:t>.</w:t>
+      </w:r>
+    </w:p>
+    <w:p>
+      <w:pPr>
+        <w:numPr>
+          <w:ilvl w:val="0"/>
+          <w:numId w:val="8"/>
+        </w:numPr>
+        <w:spacing w:before="100" w:beforeAutospacing="1" w:after="100" w:afterAutospacing="1" w:line="240" w:lineRule="auto"/>
+        <w:jc w:val="both"/>
+        <w:rPr>
+          <w:rFonts w:eastAsia="Times New Roman" w:cstheme="minorHAnsi"/>
+          <w:sz w:val="24"/>
+          <w:szCs w:val="24"/>
+          <w:lang w:val="en-KE" w:eastAsia="en-GB"/>
+        </w:rPr>
+      </w:pPr>
+      <w:r>
+        <w:rPr>
+          <w:rFonts w:eastAsia="Times New Roman" w:cstheme="minorHAnsi"/>
+          <w:sz w:val="24"/>
+          <w:szCs w:val="24"/>
+          <w:lang w:val="en-KE" w:eastAsia="en-GB"/>
+        </w:rPr>
+        <w:t>Score distributions are more heavily skewed toward high-risk categories for African-American defendants</w:t>
+      </w:r>
+      <w:r>
+        <w:rPr>
+          <w:rFonts w:eastAsia="Times New Roman" w:cstheme="minorHAnsi"/>
+          <w:sz w:val="24"/>
+          <w:szCs w:val="24"/>
+          <w:lang w:val="en-KE" w:eastAsia="en-GB"/>
+        </w:rPr>
+        <w:t>.</w:t>
+      </w:r>
+    </w:p>
+    <w:p>
+      <w:pPr>
+        <w:numPr>
+          <w:ilvl w:val="0"/>
+          <w:numId w:val="8"/>
+        </w:numPr>
+        <w:spacing w:before="100" w:beforeAutospacing="1" w:after="100" w:afterAutospacing="1" w:line="240" w:lineRule="auto"/>
+        <w:jc w:val="both"/>
+        <w:rPr>
+          <w:rFonts w:eastAsia="Times New Roman" w:cstheme="minorHAnsi"/>
+          <w:sz w:val="24"/>
+          <w:szCs w:val="24"/>
+          <w:lang w:val="en-KE" w:eastAsia="en-GB"/>
+        </w:rPr>
+      </w:pPr>
+      <w:r>
+        <w:rPr>
+          <w:rFonts w:eastAsia="Times New Roman" w:cstheme="minorHAnsi"/>
+          <w:sz w:val="24"/>
+          <w:szCs w:val="24"/>
+          <w:lang w:val="en-KE" w:eastAsia="en-GB"/>
+        </w:rPr>
+        <w:t>These disparities persist even when controlling for criminal history, age, and other factors</w:t>
+      </w:r>
+      <w:r>
+        <w:rPr>
+          <w:rFonts w:eastAsia="Times New Roman" w:cstheme="minorHAnsi"/>
+          <w:sz w:val="24"/>
+          <w:szCs w:val="24"/>
+          <w:lang w:val="en-KE" w:eastAsia="en-GB"/>
+        </w:rPr>
+        <w:t>.</w:t>
+      </w:r>
+    </w:p>
+    <w:p>
+      <w:pPr>
+        <w:spacing w:before="100" w:beforeAutospacing="1" w:after="100" w:afterAutospacing="1" w:line="240" w:lineRule="auto"/>
+        <w:jc w:val="both"/>
+        <w:rPr>
+          <w:rFonts w:eastAsia="Times New Roman" w:cstheme="minorHAnsi"/>
+          <w:b/>
+          <w:bCs/>
+          <w:sz w:val="24"/>
+          <w:szCs w:val="24"/>
+          <w:lang w:val="en-KE" w:eastAsia="en-GB"/>
+        </w:rPr>
+      </w:pPr>
+      <w:r>
+        <w:rPr>
+          <w:rFonts w:eastAsia="Times New Roman" w:cstheme="minorHAnsi"/>
+          <w:b/>
+          <w:bCs/>
+          <w:sz w:val="24"/>
+          <w:szCs w:val="24"/>
+          <w:lang w:val="en-KE" w:eastAsia="en-GB"/>
+        </w:rPr>
+        <w:t>Remediation Recommendations</w:t>
+      </w:r>
+    </w:p>
+    <w:p>
+      <w:pPr>
+        <w:spacing w:before="100" w:beforeAutospacing="1" w:after="100" w:afterAutospacing="1" w:line="240" w:lineRule="auto"/>
+        <w:jc w:val="both"/>
+        <w:rPr>
+          <w:rFonts w:eastAsia="Times New Roman" w:cstheme="minorHAnsi"/>
+          <w:b/>
+          <w:bCs/>
+          <w:sz w:val="24"/>
+          <w:szCs w:val="24"/>
+          <w:lang w:val="en-KE" w:eastAsia="en-GB"/>
+        </w:rPr>
+      </w:pPr>
+      <w:r>
+        <w:rPr>
+          <w:rFonts w:eastAsia="Times New Roman" w:cstheme="minorHAnsi"/>
+          <w:b/>
+          <w:bCs/>
+          <w:sz w:val="24"/>
+          <w:szCs w:val="24"/>
+          <w:lang w:val="en-KE" w:eastAsia="en-GB"/>
+        </w:rPr>
+        <w:t>Immediate Actions</w:t>
+      </w:r>
+    </w:p>
+    <w:p>
+      <w:pPr>
+        <w:numPr>
+          <w:ilvl w:val="0"/>
+          <w:numId w:val="12"/>
+        </w:numPr>
+        <w:spacing w:before="100" w:beforeAutospacing="1" w:after="100" w:afterAutospacing="1" w:line="240" w:lineRule="auto"/>
+        <w:jc w:val="both"/>
+        <w:rPr>
+          <w:rFonts w:eastAsia="Times New Roman" w:cstheme="minorHAnsi"/>
+          <w:sz w:val="24"/>
+          <w:szCs w:val="24"/>
+          <w:lang w:val="en-KE" w:eastAsia="en-GB"/>
+        </w:rPr>
+      </w:pPr>
+      <w:r>
+        <w:rPr>
+          <w:rFonts w:eastAsia="Times New Roman" w:cstheme="minorHAnsi"/>
+          <w:i/>
+          <w:iCs/>
+          <w:sz w:val="24"/>
+          <w:szCs w:val="24"/>
+          <w:lang w:val="en-KE" w:eastAsia="en-GB"/>
+        </w:rPr>
+        <w:t>Algorithmic Auditing</w:t>
+      </w:r>
+      <w:r>
+        <w:rPr>
+          <w:rFonts w:eastAsia="Times New Roman" w:cstheme="minorHAnsi"/>
+          <w:sz w:val="24"/>
+          <w:szCs w:val="24"/>
+          <w:lang w:val="en-KE" w:eastAsia="en-GB"/>
+        </w:rPr>
+        <w:t>: Implement regular bias testing using fairness metrics before deployment</w:t>
+      </w:r>
+      <w:r>
+        <w:rPr>
+          <w:rFonts w:eastAsia="Times New Roman" w:cstheme="minorHAnsi"/>
+          <w:sz w:val="24"/>
+          <w:szCs w:val="24"/>
+          <w:lang w:val="en-KE" w:eastAsia="en-GB"/>
+        </w:rPr>
+        <w:t>.</w:t>
+      </w:r>
+    </w:p>
+    <w:p>
+      <w:pPr>
+        <w:numPr>
+          <w:ilvl w:val="0"/>
+          <w:numId w:val="12"/>
+        </w:numPr>
+        <w:spacing w:before="100" w:beforeAutospacing="1" w:after="100" w:afterAutospacing="1" w:line="240" w:lineRule="auto"/>
+        <w:jc w:val="both"/>
+        <w:rPr>
+          <w:rFonts w:eastAsia="Times New Roman" w:cstheme="minorHAnsi"/>
+          <w:sz w:val="24"/>
+          <w:szCs w:val="24"/>
+          <w:lang w:val="en-KE" w:eastAsia="en-GB"/>
+        </w:rPr>
+      </w:pPr>
+      <w:r>
+        <w:rPr>
+          <w:rFonts w:eastAsia="Times New Roman" w:cstheme="minorHAnsi"/>
+          <w:i/>
+          <w:iCs/>
+          <w:sz w:val="24"/>
+          <w:szCs w:val="24"/>
+          <w:lang w:val="en-KE" w:eastAsia="en-GB"/>
+        </w:rPr>
+        <w:t>Threshold Adjustment</w:t>
+      </w:r>
+      <w:r>
+        <w:rPr>
+          <w:rFonts w:eastAsia="Times New Roman" w:cstheme="minorHAnsi"/>
+          <w:sz w:val="24"/>
+          <w:szCs w:val="24"/>
+          <w:lang w:val="en-KE" w:eastAsia="en-GB"/>
+        </w:rPr>
+        <w:t>: Calibrate decision thresholds separately for different demographic groups</w:t>
+      </w:r>
+      <w:r>
+        <w:rPr>
+          <w:rFonts w:eastAsia="Times New Roman" w:cstheme="minorHAnsi"/>
+          <w:sz w:val="24"/>
+          <w:szCs w:val="24"/>
+          <w:lang w:val="en-KE" w:eastAsia="en-GB"/>
+        </w:rPr>
+        <w:t>.</w:t>
+      </w:r>
+    </w:p>
+    <w:p>
+      <w:pPr>
+        <w:numPr>
+          <w:ilvl w:val="0"/>
+          <w:numId w:val="12"/>
+        </w:numPr>
+        <w:spacing w:before="100" w:beforeAutospacing="1" w:after="100" w:afterAutospacing="1" w:line="240" w:lineRule="auto"/>
+        <w:jc w:val="both"/>
+        <w:rPr>
+          <w:rFonts w:eastAsia="Times New Roman" w:cstheme="minorHAnsi"/>
+          <w:sz w:val="24"/>
+          <w:szCs w:val="24"/>
+          <w:lang w:val="en-KE" w:eastAsia="en-GB"/>
+        </w:rPr>
+      </w:pPr>
+      <w:r>
+        <w:rPr>
+          <w:rFonts w:eastAsia="Times New Roman" w:cstheme="minorHAnsi"/>
+          <w:i/>
+          <w:iCs/>
+          <w:sz w:val="24"/>
+          <w:szCs w:val="24"/>
+          <w:lang w:val="en-KE" w:eastAsia="en-GB"/>
+        </w:rPr>
+        <w:t>Human Oversight</w:t>
+      </w:r>
+      <w:r>
+        <w:rPr>
+          <w:rFonts w:eastAsia="Times New Roman" w:cstheme="minorHAnsi"/>
+          <w:sz w:val="24"/>
+          <w:szCs w:val="24"/>
+          <w:lang w:val="en-KE" w:eastAsia="en-GB"/>
+        </w:rPr>
+        <w:t>: Require judicial review of high-risk classifications, especially for minority defendants</w:t>
+      </w:r>
+      <w:r>
+        <w:rPr>
+          <w:rFonts w:eastAsia="Times New Roman" w:cstheme="minorHAnsi"/>
+          <w:sz w:val="24"/>
+          <w:szCs w:val="24"/>
+          <w:lang w:val="en-KE" w:eastAsia="en-GB"/>
+        </w:rPr>
+        <w:t>.</w:t>
+      </w:r>
+    </w:p>
+    <w:p>
+      <w:pPr>
+        <w:spacing w:before="100" w:beforeAutospacing="1" w:after="100" w:afterAutospacing="1" w:line="240" w:lineRule="auto"/>
+        <w:jc w:val="both"/>
+        <w:rPr>
+          <w:rFonts w:eastAsia="Times New Roman" w:cstheme="minorHAnsi"/>
+          <w:b/>
+          <w:bCs/>
+          <w:sz w:val="24"/>
+          <w:szCs w:val="24"/>
+          <w:lang w:val="en-KE" w:eastAsia="en-GB"/>
+        </w:rPr>
+      </w:pPr>
+      <w:r>
+        <w:rPr>
+          <w:rFonts w:eastAsia="Times New Roman" w:cstheme="minorHAnsi"/>
+          <w:b/>
+          <w:bCs/>
+          <w:sz w:val="24"/>
+          <w:szCs w:val="24"/>
+          <w:lang w:val="en-KE" w:eastAsia="en-GB"/>
+        </w:rPr>
+        <w:t>Medium-Term Improvements</w:t>
+      </w:r>
+    </w:p>
+    <w:p>
+      <w:pPr>
+        <w:numPr>
+          <w:ilvl w:val="0"/>
+          <w:numId w:val="13"/>
+        </w:numPr>
+        <w:spacing w:before="100" w:beforeAutospacing="1" w:after="100" w:afterAutospacing="1" w:line="240" w:lineRule="auto"/>
+        <w:jc w:val="both"/>
+        <w:rPr>
+          <w:rFonts w:eastAsia="Times New Roman" w:cstheme="minorHAnsi"/>
+          <w:sz w:val="24"/>
+          <w:szCs w:val="24"/>
+          <w:lang w:val="en-KE" w:eastAsia="en-GB"/>
+        </w:rPr>
+      </w:pPr>
+      <w:r>
+        <w:rPr>
+          <w:rFonts w:eastAsia="Times New Roman" w:cstheme="minorHAnsi"/>
+          <w:i/>
+          <w:iCs/>
+          <w:sz w:val="24"/>
+          <w:szCs w:val="24"/>
+          <w:lang w:val="en-KE" w:eastAsia="en-GB"/>
+        </w:rPr>
+        <w:t>Data Collection</w:t>
+      </w:r>
+      <w:r>
+        <w:rPr>
+          <w:rFonts w:eastAsia="Times New Roman" w:cstheme="minorHAnsi"/>
+          <w:sz w:val="24"/>
+          <w:szCs w:val="24"/>
+          <w:lang w:val="en-KE" w:eastAsia="en-GB"/>
+        </w:rPr>
+        <w:t>: Expand training data to include more diverse and representative samples</w:t>
+      </w:r>
+      <w:r>
+        <w:rPr>
+          <w:rFonts w:eastAsia="Times New Roman" w:cstheme="minorHAnsi"/>
+          <w:sz w:val="24"/>
+          <w:szCs w:val="24"/>
+          <w:lang w:val="en-KE" w:eastAsia="en-GB"/>
+        </w:rPr>
+        <w:t>.</w:t>
+      </w:r>
+    </w:p>
+    <w:p>
+      <w:pPr>
+        <w:numPr>
+          <w:ilvl w:val="0"/>
+          <w:numId w:val="13"/>
+        </w:numPr>
+        <w:spacing w:before="100" w:beforeAutospacing="1" w:after="100" w:afterAutospacing="1" w:line="240" w:lineRule="auto"/>
+        <w:jc w:val="both"/>
+        <w:rPr>
+          <w:rFonts w:eastAsia="Times New Roman" w:cstheme="minorHAnsi"/>
+          <w:sz w:val="24"/>
+          <w:szCs w:val="24"/>
+          <w:lang w:val="en-KE" w:eastAsia="en-GB"/>
+        </w:rPr>
+      </w:pPr>
+      <w:r>
+        <w:rPr>
+          <w:rFonts w:eastAsia="Times New Roman" w:cstheme="minorHAnsi"/>
+          <w:i/>
+          <w:iCs/>
+          <w:sz w:val="24"/>
+          <w:szCs w:val="24"/>
+          <w:lang w:val="en-KE" w:eastAsia="en-GB"/>
+        </w:rPr>
+        <w:lastRenderedPageBreak/>
+        <w:t>Feature Engineering</w:t>
+      </w:r>
+      <w:r>
+        <w:rPr>
+          <w:rFonts w:eastAsia="Times New Roman" w:cstheme="minorHAnsi"/>
+          <w:sz w:val="24"/>
+          <w:szCs w:val="24"/>
+          <w:lang w:val="en-KE" w:eastAsia="en-GB"/>
+        </w:rPr>
+        <w:t>: Remove or modify features that may serve as proxies for race</w:t>
+      </w:r>
+      <w:r>
+        <w:rPr>
+          <w:rFonts w:eastAsia="Times New Roman" w:cstheme="minorHAnsi"/>
+          <w:sz w:val="24"/>
+          <w:szCs w:val="24"/>
+          <w:lang w:val="en-KE" w:eastAsia="en-GB"/>
+        </w:rPr>
+        <w:t>.</w:t>
+      </w:r>
+    </w:p>
+    <w:p>
+      <w:pPr>
+        <w:numPr>
+          <w:ilvl w:val="0"/>
+          <w:numId w:val="13"/>
+        </w:numPr>
+        <w:spacing w:before="100" w:beforeAutospacing="1" w:after="100" w:afterAutospacing="1" w:line="240" w:lineRule="auto"/>
+        <w:jc w:val="both"/>
+        <w:rPr>
+          <w:rFonts w:eastAsia="Times New Roman" w:cstheme="minorHAnsi"/>
+          <w:sz w:val="24"/>
+          <w:szCs w:val="24"/>
+          <w:lang w:val="en-KE" w:eastAsia="en-GB"/>
+        </w:rPr>
+      </w:pPr>
+      <w:r>
+        <w:rPr>
+          <w:rFonts w:eastAsia="Times New Roman" w:cstheme="minorHAnsi"/>
+          <w:i/>
+          <w:iCs/>
+          <w:sz w:val="24"/>
+          <w:szCs w:val="24"/>
+          <w:lang w:val="en-KE" w:eastAsia="en-GB"/>
+        </w:rPr>
+        <w:t>Fairness Constraints</w:t>
+      </w:r>
+      <w:r>
+        <w:rPr>
+          <w:rFonts w:eastAsia="Times New Roman" w:cstheme="minorHAnsi"/>
+          <w:sz w:val="24"/>
+          <w:szCs w:val="24"/>
+          <w:lang w:val="en-KE" w:eastAsia="en-GB"/>
+        </w:rPr>
+        <w:t>: Implement in-processing techniques like adversarial debiasing during model training</w:t>
+      </w:r>
+      <w:r>
+        <w:rPr>
+          <w:rFonts w:eastAsia="Times New Roman" w:cstheme="minorHAnsi"/>
+          <w:sz w:val="24"/>
+          <w:szCs w:val="24"/>
+          <w:lang w:val="en-KE" w:eastAsia="en-GB"/>
+        </w:rPr>
+        <w:t>.</w:t>
+      </w:r>
+    </w:p>
+    <w:p>
+      <w:pPr>
+        <w:spacing w:before="100" w:beforeAutospacing="1" w:after="100" w:afterAutospacing="1" w:line="240" w:lineRule="auto"/>
+        <w:jc w:val="both"/>
+        <w:rPr>
+          <w:rFonts w:eastAsia="Times New Roman" w:cstheme="minorHAnsi"/>
+          <w:b/>
+          <w:bCs/>
+          <w:sz w:val="24"/>
+          <w:szCs w:val="24"/>
+          <w:lang w:val="en-KE" w:eastAsia="en-GB"/>
+        </w:rPr>
+      </w:pPr>
+      <w:r>
+        <w:rPr>
+          <w:rFonts w:eastAsia="Times New Roman" w:cstheme="minorHAnsi"/>
+          <w:b/>
+          <w:bCs/>
+          <w:sz w:val="24"/>
+          <w:szCs w:val="24"/>
+          <w:lang w:val="en-KE" w:eastAsia="en-GB"/>
+        </w:rPr>
+        <w:t>Long-Term Systemic Changes</w:t>
+      </w:r>
+    </w:p>
+    <w:p>
+      <w:pPr>
+        <w:numPr>
+          <w:ilvl w:val="0"/>
+          <w:numId w:val="14"/>
+        </w:numPr>
+        <w:spacing w:before="100" w:beforeAutospacing="1" w:after="100" w:afterAutospacing="1" w:line="240" w:lineRule="auto"/>
+        <w:jc w:val="both"/>
+        <w:rPr>
+          <w:rFonts w:eastAsia="Times New Roman" w:cstheme="minorHAnsi"/>
+          <w:sz w:val="24"/>
+          <w:szCs w:val="24"/>
+          <w:lang w:val="en-KE" w:eastAsia="en-GB"/>
+        </w:rPr>
+      </w:pPr>
+      <w:r>
+        <w:rPr>
+          <w:rFonts w:eastAsia="Times New Roman" w:cstheme="minorHAnsi"/>
+          <w:i/>
+          <w:iCs/>
+          <w:sz w:val="24"/>
+          <w:szCs w:val="24"/>
+          <w:lang w:val="en-KE" w:eastAsia="en-GB"/>
+        </w:rPr>
+        <w:t>Policy Reform</w:t>
+      </w:r>
+      <w:r>
+        <w:rPr>
+          <w:rFonts w:eastAsia="Times New Roman" w:cstheme="minorHAnsi"/>
+          <w:sz w:val="24"/>
+          <w:szCs w:val="24"/>
+          <w:lang w:val="en-KE" w:eastAsia="en-GB"/>
+        </w:rPr>
+        <w:t>: Develop guidelines limiting the use of algorithmic risk assessments in sentencing decisions</w:t>
+      </w:r>
+      <w:r>
+        <w:rPr>
+          <w:rFonts w:eastAsia="Times New Roman" w:cstheme="minorHAnsi"/>
+          <w:sz w:val="24"/>
+          <w:szCs w:val="24"/>
+          <w:lang w:val="en-KE" w:eastAsia="en-GB"/>
+        </w:rPr>
+        <w:t>.</w:t>
+      </w:r>
+    </w:p>
+    <w:p>
+      <w:pPr>
+        <w:numPr>
+          <w:ilvl w:val="0"/>
+          <w:numId w:val="14"/>
+        </w:numPr>
+        <w:spacing w:before="100" w:beforeAutospacing="1" w:after="100" w:afterAutospacing="1" w:line="240" w:lineRule="auto"/>
+        <w:jc w:val="both"/>
+        <w:rPr>
+          <w:rFonts w:eastAsia="Times New Roman" w:cstheme="minorHAnsi"/>
+          <w:sz w:val="24"/>
+          <w:szCs w:val="24"/>
+          <w:lang w:val="en-KE" w:eastAsia="en-GB"/>
+        </w:rPr>
+      </w:pPr>
+      <w:r>
+        <w:rPr>
+          <w:rFonts w:eastAsia="Times New Roman" w:cstheme="minorHAnsi"/>
+          <w:i/>
+          <w:iCs/>
+          <w:sz w:val="24"/>
+          <w:szCs w:val="24"/>
+          <w:lang w:val="en-KE" w:eastAsia="en-GB"/>
+        </w:rPr>
+        <w:t>Transparency Requirements</w:t>
+      </w:r>
+      <w:r>
+        <w:rPr>
+          <w:rFonts w:eastAsia="Times New Roman" w:cstheme="minorHAnsi"/>
+          <w:sz w:val="24"/>
+          <w:szCs w:val="24"/>
+          <w:lang w:val="en-KE" w:eastAsia="en-GB"/>
+        </w:rPr>
+        <w:t>: Mandate public disclosure of algorithm performance across demographic groups</w:t>
+      </w:r>
+      <w:r>
+        <w:rPr>
+          <w:rFonts w:eastAsia="Times New Roman" w:cstheme="minorHAnsi"/>
+          <w:sz w:val="24"/>
+          <w:szCs w:val="24"/>
+          <w:lang w:val="en-KE" w:eastAsia="en-GB"/>
+        </w:rPr>
+        <w:t>.</w:t>
+      </w:r>
+    </w:p>
+    <w:p>
+      <w:pPr>
+        <w:numPr>
+          <w:ilvl w:val="0"/>
+          <w:numId w:val="14"/>
+        </w:numPr>
+        <w:spacing w:before="100" w:beforeAutospacing="1" w:after="100" w:afterAutospacing="1" w:line="240" w:lineRule="auto"/>
+        <w:jc w:val="both"/>
+        <w:rPr>
+          <w:rFonts w:eastAsia="Times New Roman" w:cstheme="minorHAnsi"/>
+          <w:sz w:val="24"/>
+          <w:szCs w:val="24"/>
+          <w:lang w:val="en-KE" w:eastAsia="en-GB"/>
+        </w:rPr>
+      </w:pPr>
+      <w:r>
+        <w:rPr>
+          <w:rFonts w:eastAsia="Times New Roman" w:cstheme="minorHAnsi"/>
+          <w:i/>
+          <w:iCs/>
+          <w:sz w:val="24"/>
+          <w:szCs w:val="24"/>
+          <w:lang w:val="en-KE" w:eastAsia="en-GB"/>
+        </w:rPr>
+        <w:t>Alternative Approaches</w:t>
+      </w:r>
+      <w:r>
+        <w:rPr>
+          <w:rFonts w:eastAsia="Times New Roman" w:cstheme="minorHAnsi"/>
+          <w:sz w:val="24"/>
+          <w:szCs w:val="24"/>
+          <w:lang w:val="en-KE" w:eastAsia="en-GB"/>
+        </w:rPr>
+        <w:t>: Explore ensemble methods that explicitly optimize for fairness alongside accuracy</w:t>
+      </w:r>
+      <w:r>
+        <w:rPr>
+          <w:rFonts w:eastAsia="Times New Roman" w:cstheme="minorHAnsi"/>
+          <w:sz w:val="24"/>
+          <w:szCs w:val="24"/>
+          <w:lang w:val="en-KE" w:eastAsia="en-GB"/>
+        </w:rPr>
+        <w:t>.</w:t>
+      </w:r>
+    </w:p>
+    <w:p>
+      <w:pPr>
+        <w:spacing w:before="100" w:beforeAutospacing="1" w:after="100" w:afterAutospacing="1" w:line="240" w:lineRule="auto"/>
+        <w:jc w:val="both"/>
+        <w:rPr>
+          <w:rFonts w:eastAsia="Times New Roman" w:cstheme="minorHAnsi"/>
+          <w:b/>
+          <w:bCs/>
+          <w:sz w:val="24"/>
+          <w:szCs w:val="24"/>
+          <w:lang w:val="en-KE" w:eastAsia="en-GB"/>
+        </w:rPr>
+      </w:pPr>
+      <w:r>
+        <w:rPr>
+          <w:rFonts w:eastAsia="Times New Roman" w:cstheme="minorHAnsi"/>
+          <w:b/>
+          <w:bCs/>
+          <w:sz w:val="24"/>
+          <w:szCs w:val="24"/>
+          <w:lang w:val="en-KE" w:eastAsia="en-GB"/>
+        </w:rPr>
+        <w:t>Implementation Strategy</w:t>
+      </w:r>
+    </w:p>
+    <w:p>
+      <w:pPr>
+        <w:numPr>
+          <w:ilvl w:val="0"/>
+          <w:numId w:val="15"/>
+        </w:numPr>
+        <w:spacing w:before="100" w:beforeAutospacing="1" w:after="100" w:afterAutospacing="1" w:line="240" w:lineRule="auto"/>
+        <w:jc w:val="both"/>
+        <w:rPr>
+          <w:rFonts w:eastAsia="Times New Roman" w:cstheme="minorHAnsi"/>
+          <w:sz w:val="24"/>
+          <w:szCs w:val="24"/>
+          <w:lang w:val="en-KE" w:eastAsia="en-GB"/>
+        </w:rPr>
+      </w:pPr>
+      <w:r>
+        <w:rPr>
+          <w:rFonts w:eastAsia="Times New Roman" w:cstheme="minorHAnsi"/>
+          <w:i/>
+          <w:iCs/>
+          <w:sz w:val="24"/>
+          <w:szCs w:val="24"/>
+          <w:lang w:val="en-KE" w:eastAsia="en-GB"/>
+        </w:rPr>
+        <w:t>Phase 1 (0-6 months):</w:t>
+      </w:r>
+      <w:r>
+        <w:rPr>
+          <w:rFonts w:eastAsia="Times New Roman" w:cstheme="minorHAnsi"/>
+          <w:sz w:val="24"/>
+          <w:szCs w:val="24"/>
+          <w:lang w:val="en-KE" w:eastAsia="en-GB"/>
+        </w:rPr>
+        <w:t xml:space="preserve"> Implement bias monitoring and threshold adjustments</w:t>
+      </w:r>
+      <w:r>
+        <w:rPr>
+          <w:rFonts w:eastAsia="Times New Roman" w:cstheme="minorHAnsi"/>
+          <w:sz w:val="24"/>
+          <w:szCs w:val="24"/>
+          <w:lang w:val="en-KE" w:eastAsia="en-GB"/>
+        </w:rPr>
+        <w:t>.</w:t>
+      </w:r>
+    </w:p>
+    <w:p>
+      <w:pPr>
+        <w:numPr>
+          <w:ilvl w:val="0"/>
+          <w:numId w:val="15"/>
+        </w:numPr>
+        <w:spacing w:before="100" w:beforeAutospacing="1" w:after="100" w:afterAutospacing="1" w:line="240" w:lineRule="auto"/>
+        <w:jc w:val="both"/>
+        <w:rPr>
+          <w:rFonts w:eastAsia="Times New Roman" w:cstheme="minorHAnsi"/>
+          <w:sz w:val="24"/>
+          <w:szCs w:val="24"/>
+          <w:lang w:val="en-KE" w:eastAsia="en-GB"/>
+        </w:rPr>
+      </w:pPr>
+      <w:r>
+        <w:rPr>
+          <w:rFonts w:eastAsia="Times New Roman" w:cstheme="minorHAnsi"/>
+          <w:i/>
+          <w:iCs/>
+          <w:sz w:val="24"/>
+          <w:szCs w:val="24"/>
+          <w:lang w:val="en-KE" w:eastAsia="en-GB"/>
+        </w:rPr>
+        <w:t>Phase 2 (6-12 months):</w:t>
+      </w:r>
+      <w:r>
+        <w:rPr>
+          <w:rFonts w:eastAsia="Times New Roman" w:cstheme="minorHAnsi"/>
+          <w:sz w:val="24"/>
+          <w:szCs w:val="24"/>
+          <w:lang w:val="en-KE" w:eastAsia="en-GB"/>
+        </w:rPr>
+        <w:t xml:space="preserve"> Deploy preprocessing techniques like reweighing</w:t>
+      </w:r>
+      <w:r>
+        <w:rPr>
+          <w:rFonts w:eastAsia="Times New Roman" w:cstheme="minorHAnsi"/>
+          <w:sz w:val="24"/>
+          <w:szCs w:val="24"/>
+          <w:lang w:val="en-KE" w:eastAsia="en-GB"/>
+        </w:rPr>
+        <w:t>.</w:t>
+      </w:r>
+    </w:p>
+    <w:p>
+      <w:pPr>
+        <w:numPr>
+          <w:ilvl w:val="0"/>
+          <w:numId w:val="15"/>
+        </w:numPr>
+        <w:spacing w:before="100" w:beforeAutospacing="1" w:after="100" w:afterAutospacing="1" w:line="240" w:lineRule="auto"/>
+        <w:jc w:val="both"/>
+        <w:rPr>
+          <w:rFonts w:eastAsia="Times New Roman" w:cstheme="minorHAnsi"/>
+          <w:sz w:val="24"/>
+          <w:szCs w:val="24"/>
+          <w:lang w:val="en-KE" w:eastAsia="en-GB"/>
+        </w:rPr>
+      </w:pPr>
+      <w:r>
+        <w:rPr>
+          <w:rFonts w:eastAsia="Times New Roman" w:cstheme="minorHAnsi"/>
+          <w:i/>
+          <w:iCs/>
+          <w:sz w:val="24"/>
+          <w:szCs w:val="24"/>
+          <w:lang w:val="en-KE" w:eastAsia="en-GB"/>
+        </w:rPr>
+        <w:t>Phase 3 (12-24 months):</w:t>
+      </w:r>
+      <w:r>
+        <w:rPr>
+          <w:rFonts w:eastAsia="Times New Roman" w:cstheme="minorHAnsi"/>
+          <w:sz w:val="24"/>
+          <w:szCs w:val="24"/>
+          <w:lang w:val="en-KE" w:eastAsia="en-GB"/>
+        </w:rPr>
+        <w:t xml:space="preserve"> Develop new models with fairness constraints built-in</w:t>
+      </w:r>
+      <w:r>
+        <w:rPr>
+          <w:rFonts w:eastAsia="Times New Roman" w:cstheme="minorHAnsi"/>
+          <w:sz w:val="24"/>
+          <w:szCs w:val="24"/>
+          <w:lang w:val="en-KE" w:eastAsia="en-GB"/>
+        </w:rPr>
+        <w:t>.</w:t>
+      </w:r>
+    </w:p>
+    <w:p>
+      <w:pPr>
+        <w:spacing w:before="100" w:beforeAutospacing="1" w:after="100" w:afterAutospacing="1" w:line="240" w:lineRule="auto"/>
+        <w:jc w:val="both"/>
+        <w:rPr>
+          <w:rFonts w:eastAsia="Times New Roman" w:cstheme="minorHAnsi"/>
+          <w:b/>
+          <w:bCs/>
+          <w:sz w:val="24"/>
+          <w:szCs w:val="24"/>
+          <w:lang w:val="en-KE" w:eastAsia="en-GB"/>
+        </w:rPr>
+      </w:pPr>
+      <w:r>
+        <w:rPr>
+          <w:rFonts w:eastAsia="Times New Roman" w:cstheme="minorHAnsi"/>
+          <w:b/>
+          <w:bCs/>
+          <w:sz w:val="24"/>
+          <w:szCs w:val="24"/>
+          <w:lang w:val="en-KE" w:eastAsia="en-GB"/>
+        </w:rPr>
+        <w:t>Conclusion</w:t>
+      </w:r>
+    </w:p>
+    <w:p>
+      <w:pPr>
+        <w:spacing w:before="100" w:beforeAutospacing="1" w:after="100" w:afterAutospacing="1" w:line="240" w:lineRule="auto"/>
+        <w:jc w:val="both"/>
+        <w:rPr>
+          <w:rFonts w:eastAsia="Times New Roman" w:cstheme="minorHAnsi"/>
+          <w:sz w:val="24"/>
+          <w:szCs w:val="24"/>
+          <w:lang w:val="en-KE" w:eastAsia="en-GB"/>
+        </w:rPr>
+      </w:pPr>
+      <w:r>
+        <w:rPr>
+          <w:rFonts w:eastAsia="Times New Roman" w:cstheme="minorHAnsi"/>
+          <w:sz w:val="24"/>
+          <w:szCs w:val="24"/>
+          <w:lang w:val="en-KE" w:eastAsia="en-GB"/>
+        </w:rPr>
+        <w:t xml:space="preserve">The </w:t>
+      </w:r>
+      <w:r>
+        <w:rPr>
+          <w:rFonts w:eastAsia="Times New Roman" w:cstheme="minorHAnsi"/>
+          <w:i/>
+          <w:iCs/>
+          <w:sz w:val="24"/>
+          <w:szCs w:val="24"/>
+          <w:lang w:val="en-KE" w:eastAsia="en-GB"/>
+        </w:rPr>
+        <w:t>COMPAS</w:t>
+      </w:r>
+      <w:r>
+        <w:rPr>
+          <w:rFonts w:eastAsia="Times New Roman" w:cstheme="minorHAnsi"/>
+          <w:sz w:val="24"/>
+          <w:szCs w:val="24"/>
+          <w:lang w:val="en-KE" w:eastAsia="en-GB"/>
+        </w:rPr>
+        <w:t xml:space="preserve"> algorithm exhibits significant racial bias, systematically disadvantaging African-American defendants through higher false positive rates and lower false negative rates compared to Caucasian defendants. While the algorithm shows moderate predictive accuracy, these disparities raise serious concerns about fairness and equal treatment under the law. The bias mitigation techniques tested show promise in reducing these disparities while maintaining reasonable predictive performance.</w:t>
+      </w:r>
+    </w:p>
+    <w:p>
+      <w:pPr>
+        <w:spacing w:before="100" w:beforeAutospacing="1" w:after="100" w:afterAutospacing="1" w:line="240" w:lineRule="auto"/>
+        <w:rPr>
+          <w:rFonts w:eastAsia="Times New Roman" w:cstheme="minorHAnsi"/>
+          <w:b/>
+          <w:bCs/>
           <w:sz w:val="24"/>
           <w:szCs w:val="24"/>
           <w:lang w:eastAsia="en-GB"/>
@@ -852,7 +2241,7 @@
 </file>
 
 <file path=word/numbering.xml><?xml version="1.0" encoding="utf-8"?>
-<w:numbering xmlns:wpc="http://schemas.microsoft.com/office/word/2010/wordprocessingCanvas" xmlns:cx="http://schemas.microsoft.com/office/drawing/2014/chartex" xmlns:cx1="http://schemas.microsoft.com/office/drawing/2015/9/8/chartex" xmlns:cx2="http://schemas.microsoft.com/office/drawing/2015/10/21/chartex" xmlns:cx3="http://schemas.microsoft.com/office/drawing/2016/5/9/chartex" xmlns:cx4="http://schemas.microsoft.com/office/drawing/2016/5/10/chartex" xmlns:cx5="http://schemas.microsoft.com/office/drawing/2016/5/11/chartex" xmlns:cx6="http://schemas.microsoft.com/office/drawing/2016/5/12/chartex" xmlns:cx7="http://schemas.microsoft.com/office/drawing/2016/5/13/chartex" xmlns:cx8="http://schemas.microsoft.com/office/drawing/2016/5/14/chartex" xmlns:mc="http://schemas.openxmlformats.org/markup-compatibility/2006" xmlns:aink="http://schemas.microsoft.com/office/drawing/2016/ink" xmlns:am3d="http://schemas.microsoft.com/office/drawing/2017/model3d" xmlns:o="urn:schemas-microsoft-com:office:office" xmlns:r="http://schemas.openxmlformats.org/officeDocument/2006/relationships" xmlns:m="http://schemas.openxmlformats.org/officeDocument/2006/math" xmlns:v="urn:schemas-microsoft-com:vml" xmlns:wp14="http://schemas.microsoft.com/office/word/2010/wordprocessingDrawing" xmlns:wp="http://schemas.openxmlformats.org/drawingml/2006/wordprocessingDrawing" xmlns:w10="urn:schemas-microsoft-com:office:word" xmlns:w="http://schemas.openxmlformats.org/wordprocessingml/2006/main" xmlns:w14="http://schemas.microsoft.com/office/word/2010/wordml" xmlns:w15="http://schemas.microsoft.com/office/word/2012/wordml" xmlns:w16cex="http://schemas.microsoft.com/office/word/2018/wordml/cex" xmlns:w16cid="http://schemas.microsoft.com/office/word/2016/wordml/cid" xmlns:w16="http://schemas.microsoft.com/office/word/2018/wordml" xmlns:w16sdtdh="http://schemas.microsoft.com/office/word/2020/wordml/sdtdatahash" xmlns:w16se="http://schemas.microsoft.com/office/word/2015/wordml/symex" xmlns:wpg="http://schemas.microsoft.com/office/word/2010/wordprocessingGroup" xmlns:wpi="http://schemas.microsoft.com/office/word/2010/wordprocessingInk" xmlns:wne="http://schemas.microsoft.com/office/word/2006/wordml" xmlns:wps="http://schemas.microsoft.com/office/word/2010/wordprocessingShape" mc:Ignorable="w14 w15 w16se w16cid w16 w16cex w16sdtdh wp14">
+<w:numbering xmlns:wpc="http://schemas.microsoft.com/office/word/2010/wordprocessingCanvas" xmlns:cx="http://schemas.microsoft.com/office/drawing/2014/chartex" xmlns:cx1="http://schemas.microsoft.com/office/drawing/2015/9/8/chartex" xmlns:cx2="http://schemas.microsoft.com/office/drawing/2015/10/21/chartex" xmlns:cx3="http://schemas.microsoft.com/office/drawing/2016/5/9/chartex" xmlns:cx4="http://schemas.microsoft.com/office/drawing/2016/5/10/chartex" xmlns:cx5="http://schemas.microsoft.com/office/drawing/2016/5/11/chartex" xmlns:cx6="http://schemas.microsoft.com/office/drawing/2016/5/12/chartex" xmlns:cx7="http://schemas.microsoft.com/office/drawing/2016/5/13/chartex" xmlns:cx8="http://schemas.microsoft.com/office/drawing/2016/5/14/chartex" xmlns:mc="http://schemas.openxmlformats.org/markup-compatibility/2006" xmlns:aink="http://schemas.microsoft.com/office/drawing/2016/ink" xmlns:am3d="http://schemas.microsoft.com/office/drawing/2017/model3d" xmlns:o="urn:schemas-microsoft-com:office:office" xmlns:oel="http://schemas.microsoft.com/office/2019/extlst" xmlns:r="http://schemas.openxmlformats.org/officeDocument/2006/relationships" xmlns:m="http://schemas.openxmlformats.org/officeDocument/2006/math" xmlns:v="urn:schemas-microsoft-com:vml" xmlns:wp14="http://schemas.microsoft.com/office/word/2010/wordprocessingDrawing" xmlns:wp="http://schemas.openxmlformats.org/drawingml/2006/wordprocessingDrawing" xmlns:w10="urn:schemas-microsoft-com:office:word" xmlns:w="http://schemas.openxmlformats.org/wordprocessingml/2006/main" xmlns:w14="http://schemas.microsoft.com/office/word/2010/wordml" xmlns:w15="http://schemas.microsoft.com/office/word/2012/wordml" xmlns:w16cex="http://schemas.microsoft.com/office/word/2018/wordml/cex" xmlns:w16cid="http://schemas.microsoft.com/office/word/2016/wordml/cid" xmlns:w16="http://schemas.microsoft.com/office/word/2018/wordml" xmlns:w16du="http://schemas.microsoft.com/office/word/2023/wordml/word16du" xmlns:w16sdtdh="http://schemas.microsoft.com/office/word/2020/wordml/sdtdatahash" xmlns:w16sdtfl="http://schemas.microsoft.com/office/word/2024/wordml/sdtformatlock" xmlns:w16se="http://schemas.microsoft.com/office/word/2015/wordml/symex" xmlns:wpg="http://schemas.microsoft.com/office/word/2010/wordprocessingGroup" xmlns:wpi="http://schemas.microsoft.com/office/word/2010/wordprocessingInk" xmlns:wne="http://schemas.microsoft.com/office/word/2006/wordml" xmlns:wps="http://schemas.microsoft.com/office/word/2010/wordprocessingShape" mc:Ignorable="w14 w15 w16se w16cid w16 w16cex w16sdtdh w16sdtfl w16du wp14">
   <w:abstractNum w:abstractNumId="0" w15:restartNumberingAfterBreak="0">
     <w:nsid w:val="0BBA0239"/>
     <w:multiLevelType w:val="multilevel"/>
@@ -1003,6 +2392,304 @@
     </w:lvl>
   </w:abstractNum>
   <w:abstractNum w:abstractNumId="1" w15:restartNumberingAfterBreak="0">
+    <w:nsid w:val="10571669"/>
+    <w:multiLevelType w:val="multilevel"/>
+    <w:tmpl w:val="D8FAAA58"/>
+    <w:lvl w:ilvl="0">
+      <w:start w:val="1"/>
+      <w:numFmt w:val="bullet"/>
+      <w:lvlText w:val=""/>
+      <w:lvlJc w:val="left"/>
+      <w:pPr>
+        <w:tabs>
+          <w:tab w:val="num" w:pos="720"/>
+        </w:tabs>
+        <w:ind w:left="720" w:hanging="360"/>
+      </w:pPr>
+      <w:rPr>
+        <w:rFonts w:ascii="Symbol" w:hAnsi="Symbol" w:hint="default"/>
+        <w:sz w:val="20"/>
+      </w:rPr>
+    </w:lvl>
+    <w:lvl w:ilvl="1" w:tentative="1">
+      <w:start w:val="1"/>
+      <w:numFmt w:val="bullet"/>
+      <w:lvlText w:val="o"/>
+      <w:lvlJc w:val="left"/>
+      <w:pPr>
+        <w:tabs>
+          <w:tab w:val="num" w:pos="1440"/>
+        </w:tabs>
+        <w:ind w:left="1440" w:hanging="360"/>
+      </w:pPr>
+      <w:rPr>
+        <w:rFonts w:ascii="Courier New" w:hAnsi="Courier New" w:hint="default"/>
+        <w:sz w:val="20"/>
+      </w:rPr>
+    </w:lvl>
+    <w:lvl w:ilvl="2" w:tentative="1">
+      <w:start w:val="1"/>
+      <w:numFmt w:val="bullet"/>
+      <w:lvlText w:val=""/>
+      <w:lvlJc w:val="left"/>
+      <w:pPr>
+        <w:tabs>
+          <w:tab w:val="num" w:pos="2160"/>
+        </w:tabs>
+        <w:ind w:left="2160" w:hanging="360"/>
+      </w:pPr>
+      <w:rPr>
+        <w:rFonts w:ascii="Wingdings" w:hAnsi="Wingdings" w:hint="default"/>
+        <w:sz w:val="20"/>
+      </w:rPr>
+    </w:lvl>
+    <w:lvl w:ilvl="3" w:tentative="1">
+      <w:start w:val="1"/>
+      <w:numFmt w:val="bullet"/>
+      <w:lvlText w:val=""/>
+      <w:lvlJc w:val="left"/>
+      <w:pPr>
+        <w:tabs>
+          <w:tab w:val="num" w:pos="2880"/>
+        </w:tabs>
+        <w:ind w:left="2880" w:hanging="360"/>
+      </w:pPr>
+      <w:rPr>
+        <w:rFonts w:ascii="Wingdings" w:hAnsi="Wingdings" w:hint="default"/>
+        <w:sz w:val="20"/>
+      </w:rPr>
+    </w:lvl>
+    <w:lvl w:ilvl="4" w:tentative="1">
+      <w:start w:val="1"/>
+      <w:numFmt w:val="bullet"/>
+      <w:lvlText w:val=""/>
+      <w:lvlJc w:val="left"/>
+      <w:pPr>
+        <w:tabs>
+          <w:tab w:val="num" w:pos="3600"/>
+        </w:tabs>
+        <w:ind w:left="3600" w:hanging="360"/>
+      </w:pPr>
+      <w:rPr>
+        <w:rFonts w:ascii="Wingdings" w:hAnsi="Wingdings" w:hint="default"/>
+        <w:sz w:val="20"/>
+      </w:rPr>
+    </w:lvl>
+    <w:lvl w:ilvl="5" w:tentative="1">
+      <w:start w:val="1"/>
+      <w:numFmt w:val="bullet"/>
+      <w:lvlText w:val=""/>
+      <w:lvlJc w:val="left"/>
+      <w:pPr>
+        <w:tabs>
+          <w:tab w:val="num" w:pos="4320"/>
+        </w:tabs>
+        <w:ind w:left="4320" w:hanging="360"/>
+      </w:pPr>
+      <w:rPr>
+        <w:rFonts w:ascii="Wingdings" w:hAnsi="Wingdings" w:hint="default"/>
+        <w:sz w:val="20"/>
+      </w:rPr>
+    </w:lvl>
+    <w:lvl w:ilvl="6" w:tentative="1">
+      <w:start w:val="1"/>
+      <w:numFmt w:val="bullet"/>
+      <w:lvlText w:val=""/>
+      <w:lvlJc w:val="left"/>
+      <w:pPr>
+        <w:tabs>
+          <w:tab w:val="num" w:pos="5040"/>
+        </w:tabs>
+        <w:ind w:left="5040" w:hanging="360"/>
+      </w:pPr>
+      <w:rPr>
+        <w:rFonts w:ascii="Wingdings" w:hAnsi="Wingdings" w:hint="default"/>
+        <w:sz w:val="20"/>
+      </w:rPr>
+    </w:lvl>
+    <w:lvl w:ilvl="7" w:tentative="1">
+      <w:start w:val="1"/>
+      <w:numFmt w:val="bullet"/>
+      <w:lvlText w:val=""/>
+      <w:lvlJc w:val="left"/>
+      <w:pPr>
+        <w:tabs>
+          <w:tab w:val="num" w:pos="5760"/>
+        </w:tabs>
+        <w:ind w:left="5760" w:hanging="360"/>
+      </w:pPr>
+      <w:rPr>
+        <w:rFonts w:ascii="Wingdings" w:hAnsi="Wingdings" w:hint="default"/>
+        <w:sz w:val="20"/>
+      </w:rPr>
+    </w:lvl>
+    <w:lvl w:ilvl="8" w:tentative="1">
+      <w:start w:val="1"/>
+      <w:numFmt w:val="bullet"/>
+      <w:lvlText w:val=""/>
+      <w:lvlJc w:val="left"/>
+      <w:pPr>
+        <w:tabs>
+          <w:tab w:val="num" w:pos="6480"/>
+        </w:tabs>
+        <w:ind w:left="6480" w:hanging="360"/>
+      </w:pPr>
+      <w:rPr>
+        <w:rFonts w:ascii="Wingdings" w:hAnsi="Wingdings" w:hint="default"/>
+        <w:sz w:val="20"/>
+      </w:rPr>
+    </w:lvl>
+  </w:abstractNum>
+  <w:abstractNum w:abstractNumId="2" w15:restartNumberingAfterBreak="0">
+    <w:nsid w:val="21AC7F32"/>
+    <w:multiLevelType w:val="multilevel"/>
+    <w:tmpl w:val="D77663F0"/>
+    <w:lvl w:ilvl="0">
+      <w:start w:val="1"/>
+      <w:numFmt w:val="bullet"/>
+      <w:lvlText w:val=""/>
+      <w:lvlJc w:val="left"/>
+      <w:pPr>
+        <w:tabs>
+          <w:tab w:val="num" w:pos="720"/>
+        </w:tabs>
+        <w:ind w:left="720" w:hanging="360"/>
+      </w:pPr>
+      <w:rPr>
+        <w:rFonts w:ascii="Symbol" w:hAnsi="Symbol" w:hint="default"/>
+        <w:sz w:val="20"/>
+      </w:rPr>
+    </w:lvl>
+    <w:lvl w:ilvl="1" w:tentative="1">
+      <w:start w:val="1"/>
+      <w:numFmt w:val="bullet"/>
+      <w:lvlText w:val="o"/>
+      <w:lvlJc w:val="left"/>
+      <w:pPr>
+        <w:tabs>
+          <w:tab w:val="num" w:pos="1440"/>
+        </w:tabs>
+        <w:ind w:left="1440" w:hanging="360"/>
+      </w:pPr>
+      <w:rPr>
+        <w:rFonts w:ascii="Courier New" w:hAnsi="Courier New" w:hint="default"/>
+        <w:sz w:val="20"/>
+      </w:rPr>
+    </w:lvl>
+    <w:lvl w:ilvl="2" w:tentative="1">
+      <w:start w:val="1"/>
+      <w:numFmt w:val="bullet"/>
+      <w:lvlText w:val=""/>
+      <w:lvlJc w:val="left"/>
+      <w:pPr>
+        <w:tabs>
+          <w:tab w:val="num" w:pos="2160"/>
+        </w:tabs>
+        <w:ind w:left="2160" w:hanging="360"/>
+      </w:pPr>
+      <w:rPr>
+        <w:rFonts w:ascii="Wingdings" w:hAnsi="Wingdings" w:hint="default"/>
+        <w:sz w:val="20"/>
+      </w:rPr>
+    </w:lvl>
+    <w:lvl w:ilvl="3" w:tentative="1">
+      <w:start w:val="1"/>
+      <w:numFmt w:val="bullet"/>
+      <w:lvlText w:val=""/>
+      <w:lvlJc w:val="left"/>
+      <w:pPr>
+        <w:tabs>
+          <w:tab w:val="num" w:pos="2880"/>
+        </w:tabs>
+        <w:ind w:left="2880" w:hanging="360"/>
+      </w:pPr>
+      <w:rPr>
+        <w:rFonts w:ascii="Wingdings" w:hAnsi="Wingdings" w:hint="default"/>
+        <w:sz w:val="20"/>
+      </w:rPr>
+    </w:lvl>
+    <w:lvl w:ilvl="4" w:tentative="1">
+      <w:start w:val="1"/>
+      <w:numFmt w:val="bullet"/>
+      <w:lvlText w:val=""/>
+      <w:lvlJc w:val="left"/>
+      <w:pPr>
+        <w:tabs>
+          <w:tab w:val="num" w:pos="3600"/>
+        </w:tabs>
+        <w:ind w:left="3600" w:hanging="360"/>
+      </w:pPr>
+      <w:rPr>
+        <w:rFonts w:ascii="Wingdings" w:hAnsi="Wingdings" w:hint="default"/>
+        <w:sz w:val="20"/>
+      </w:rPr>
+    </w:lvl>
+    <w:lvl w:ilvl="5" w:tentative="1">
+      <w:start w:val="1"/>
+      <w:numFmt w:val="bullet"/>
+      <w:lvlText w:val=""/>
+      <w:lvlJc w:val="left"/>
+      <w:pPr>
+        <w:tabs>
+          <w:tab w:val="num" w:pos="4320"/>
+        </w:tabs>
+        <w:ind w:left="4320" w:hanging="360"/>
+      </w:pPr>
+      <w:rPr>
+        <w:rFonts w:ascii="Wingdings" w:hAnsi="Wingdings" w:hint="default"/>
+        <w:sz w:val="20"/>
+      </w:rPr>
+    </w:lvl>
+    <w:lvl w:ilvl="6" w:tentative="1">
+      <w:start w:val="1"/>
+      <w:numFmt w:val="bullet"/>
+      <w:lvlText w:val=""/>
+      <w:lvlJc w:val="left"/>
+      <w:pPr>
+        <w:tabs>
+          <w:tab w:val="num" w:pos="5040"/>
+        </w:tabs>
+        <w:ind w:left="5040" w:hanging="360"/>
+      </w:pPr>
+      <w:rPr>
+        <w:rFonts w:ascii="Wingdings" w:hAnsi="Wingdings" w:hint="default"/>
+        <w:sz w:val="20"/>
+      </w:rPr>
+    </w:lvl>
+    <w:lvl w:ilvl="7" w:tentative="1">
+      <w:start w:val="1"/>
+      <w:numFmt w:val="bullet"/>
+      <w:lvlText w:val=""/>
+      <w:lvlJc w:val="left"/>
+      <w:pPr>
+        <w:tabs>
+          <w:tab w:val="num" w:pos="5760"/>
+        </w:tabs>
+        <w:ind w:left="5760" w:hanging="360"/>
+      </w:pPr>
+      <w:rPr>
+        <w:rFonts w:ascii="Wingdings" w:hAnsi="Wingdings" w:hint="default"/>
+        <w:sz w:val="20"/>
+      </w:rPr>
+    </w:lvl>
+    <w:lvl w:ilvl="8" w:tentative="1">
+      <w:start w:val="1"/>
+      <w:numFmt w:val="bullet"/>
+      <w:lvlText w:val=""/>
+      <w:lvlJc w:val="left"/>
+      <w:pPr>
+        <w:tabs>
+          <w:tab w:val="num" w:pos="6480"/>
+        </w:tabs>
+        <w:ind w:left="6480" w:hanging="360"/>
+      </w:pPr>
+      <w:rPr>
+        <w:rFonts w:ascii="Wingdings" w:hAnsi="Wingdings" w:hint="default"/>
+        <w:sz w:val="20"/>
+      </w:rPr>
+    </w:lvl>
+  </w:abstractNum>
+  <w:abstractNum w:abstractNumId="3" w15:restartNumberingAfterBreak="0">
     <w:nsid w:val="25B84731"/>
     <w:multiLevelType w:val="multilevel"/>
     <w:tmpl w:val="E3F27932"/>
@@ -1115,7 +2802,305 @@
       </w:pPr>
     </w:lvl>
   </w:abstractNum>
-  <w:abstractNum w:abstractNumId="2" w15:restartNumberingAfterBreak="0">
+  <w:abstractNum w:abstractNumId="4" w15:restartNumberingAfterBreak="0">
+    <w:nsid w:val="27C45189"/>
+    <w:multiLevelType w:val="multilevel"/>
+    <w:tmpl w:val="8E549B60"/>
+    <w:lvl w:ilvl="0">
+      <w:start w:val="1"/>
+      <w:numFmt w:val="bullet"/>
+      <w:lvlText w:val=""/>
+      <w:lvlJc w:val="left"/>
+      <w:pPr>
+        <w:tabs>
+          <w:tab w:val="num" w:pos="720"/>
+        </w:tabs>
+        <w:ind w:left="720" w:hanging="360"/>
+      </w:pPr>
+      <w:rPr>
+        <w:rFonts w:ascii="Symbol" w:hAnsi="Symbol" w:hint="default"/>
+        <w:sz w:val="20"/>
+      </w:rPr>
+    </w:lvl>
+    <w:lvl w:ilvl="1" w:tentative="1">
+      <w:start w:val="1"/>
+      <w:numFmt w:val="bullet"/>
+      <w:lvlText w:val="o"/>
+      <w:lvlJc w:val="left"/>
+      <w:pPr>
+        <w:tabs>
+          <w:tab w:val="num" w:pos="1440"/>
+        </w:tabs>
+        <w:ind w:left="1440" w:hanging="360"/>
+      </w:pPr>
+      <w:rPr>
+        <w:rFonts w:ascii="Courier New" w:hAnsi="Courier New" w:hint="default"/>
+        <w:sz w:val="20"/>
+      </w:rPr>
+    </w:lvl>
+    <w:lvl w:ilvl="2" w:tentative="1">
+      <w:start w:val="1"/>
+      <w:numFmt w:val="bullet"/>
+      <w:lvlText w:val=""/>
+      <w:lvlJc w:val="left"/>
+      <w:pPr>
+        <w:tabs>
+          <w:tab w:val="num" w:pos="2160"/>
+        </w:tabs>
+        <w:ind w:left="2160" w:hanging="360"/>
+      </w:pPr>
+      <w:rPr>
+        <w:rFonts w:ascii="Wingdings" w:hAnsi="Wingdings" w:hint="default"/>
+        <w:sz w:val="20"/>
+      </w:rPr>
+    </w:lvl>
+    <w:lvl w:ilvl="3" w:tentative="1">
+      <w:start w:val="1"/>
+      <w:numFmt w:val="bullet"/>
+      <w:lvlText w:val=""/>
+      <w:lvlJc w:val="left"/>
+      <w:pPr>
+        <w:tabs>
+          <w:tab w:val="num" w:pos="2880"/>
+        </w:tabs>
+        <w:ind w:left="2880" w:hanging="360"/>
+      </w:pPr>
+      <w:rPr>
+        <w:rFonts w:ascii="Wingdings" w:hAnsi="Wingdings" w:hint="default"/>
+        <w:sz w:val="20"/>
+      </w:rPr>
+    </w:lvl>
+    <w:lvl w:ilvl="4" w:tentative="1">
+      <w:start w:val="1"/>
+      <w:numFmt w:val="bullet"/>
+      <w:lvlText w:val=""/>
+      <w:lvlJc w:val="left"/>
+      <w:pPr>
+        <w:tabs>
+          <w:tab w:val="num" w:pos="3600"/>
+        </w:tabs>
+        <w:ind w:left="3600" w:hanging="360"/>
+      </w:pPr>
+      <w:rPr>
+        <w:rFonts w:ascii="Wingdings" w:hAnsi="Wingdings" w:hint="default"/>
+        <w:sz w:val="20"/>
+      </w:rPr>
+    </w:lvl>
+    <w:lvl w:ilvl="5" w:tentative="1">
+      <w:start w:val="1"/>
+      <w:numFmt w:val="bullet"/>
+      <w:lvlText w:val=""/>
+      <w:lvlJc w:val="left"/>
+      <w:pPr>
+        <w:tabs>
+          <w:tab w:val="num" w:pos="4320"/>
+        </w:tabs>
+        <w:ind w:left="4320" w:hanging="360"/>
+      </w:pPr>
+      <w:rPr>
+        <w:rFonts w:ascii="Wingdings" w:hAnsi="Wingdings" w:hint="default"/>
+        <w:sz w:val="20"/>
+      </w:rPr>
+    </w:lvl>
+    <w:lvl w:ilvl="6" w:tentative="1">
+      <w:start w:val="1"/>
+      <w:numFmt w:val="bullet"/>
+      <w:lvlText w:val=""/>
+      <w:lvlJc w:val="left"/>
+      <w:pPr>
+        <w:tabs>
+          <w:tab w:val="num" w:pos="5040"/>
+        </w:tabs>
+        <w:ind w:left="5040" w:hanging="360"/>
+      </w:pPr>
+      <w:rPr>
+        <w:rFonts w:ascii="Wingdings" w:hAnsi="Wingdings" w:hint="default"/>
+        <w:sz w:val="20"/>
+      </w:rPr>
+    </w:lvl>
+    <w:lvl w:ilvl="7" w:tentative="1">
+      <w:start w:val="1"/>
+      <w:numFmt w:val="bullet"/>
+      <w:lvlText w:val=""/>
+      <w:lvlJc w:val="left"/>
+      <w:pPr>
+        <w:tabs>
+          <w:tab w:val="num" w:pos="5760"/>
+        </w:tabs>
+        <w:ind w:left="5760" w:hanging="360"/>
+      </w:pPr>
+      <w:rPr>
+        <w:rFonts w:ascii="Wingdings" w:hAnsi="Wingdings" w:hint="default"/>
+        <w:sz w:val="20"/>
+      </w:rPr>
+    </w:lvl>
+    <w:lvl w:ilvl="8" w:tentative="1">
+      <w:start w:val="1"/>
+      <w:numFmt w:val="bullet"/>
+      <w:lvlText w:val=""/>
+      <w:lvlJc w:val="left"/>
+      <w:pPr>
+        <w:tabs>
+          <w:tab w:val="num" w:pos="6480"/>
+        </w:tabs>
+        <w:ind w:left="6480" w:hanging="360"/>
+      </w:pPr>
+      <w:rPr>
+        <w:rFonts w:ascii="Wingdings" w:hAnsi="Wingdings" w:hint="default"/>
+        <w:sz w:val="20"/>
+      </w:rPr>
+    </w:lvl>
+  </w:abstractNum>
+  <w:abstractNum w:abstractNumId="5" w15:restartNumberingAfterBreak="0">
+    <w:nsid w:val="27D66983"/>
+    <w:multiLevelType w:val="multilevel"/>
+    <w:tmpl w:val="18EA3E26"/>
+    <w:lvl w:ilvl="0">
+      <w:start w:val="1"/>
+      <w:numFmt w:val="bullet"/>
+      <w:lvlText w:val=""/>
+      <w:lvlJc w:val="left"/>
+      <w:pPr>
+        <w:tabs>
+          <w:tab w:val="num" w:pos="720"/>
+        </w:tabs>
+        <w:ind w:left="720" w:hanging="360"/>
+      </w:pPr>
+      <w:rPr>
+        <w:rFonts w:ascii="Symbol" w:hAnsi="Symbol" w:hint="default"/>
+        <w:sz w:val="20"/>
+      </w:rPr>
+    </w:lvl>
+    <w:lvl w:ilvl="1" w:tentative="1">
+      <w:start w:val="1"/>
+      <w:numFmt w:val="bullet"/>
+      <w:lvlText w:val="o"/>
+      <w:lvlJc w:val="left"/>
+      <w:pPr>
+        <w:tabs>
+          <w:tab w:val="num" w:pos="1440"/>
+        </w:tabs>
+        <w:ind w:left="1440" w:hanging="360"/>
+      </w:pPr>
+      <w:rPr>
+        <w:rFonts w:ascii="Courier New" w:hAnsi="Courier New" w:hint="default"/>
+        <w:sz w:val="20"/>
+      </w:rPr>
+    </w:lvl>
+    <w:lvl w:ilvl="2" w:tentative="1">
+      <w:start w:val="1"/>
+      <w:numFmt w:val="bullet"/>
+      <w:lvlText w:val=""/>
+      <w:lvlJc w:val="left"/>
+      <w:pPr>
+        <w:tabs>
+          <w:tab w:val="num" w:pos="2160"/>
+        </w:tabs>
+        <w:ind w:left="2160" w:hanging="360"/>
+      </w:pPr>
+      <w:rPr>
+        <w:rFonts w:ascii="Wingdings" w:hAnsi="Wingdings" w:hint="default"/>
+        <w:sz w:val="20"/>
+      </w:rPr>
+    </w:lvl>
+    <w:lvl w:ilvl="3" w:tentative="1">
+      <w:start w:val="1"/>
+      <w:numFmt w:val="bullet"/>
+      <w:lvlText w:val=""/>
+      <w:lvlJc w:val="left"/>
+      <w:pPr>
+        <w:tabs>
+          <w:tab w:val="num" w:pos="2880"/>
+        </w:tabs>
+        <w:ind w:left="2880" w:hanging="360"/>
+      </w:pPr>
+      <w:rPr>
+        <w:rFonts w:ascii="Wingdings" w:hAnsi="Wingdings" w:hint="default"/>
+        <w:sz w:val="20"/>
+      </w:rPr>
+    </w:lvl>
+    <w:lvl w:ilvl="4" w:tentative="1">
+      <w:start w:val="1"/>
+      <w:numFmt w:val="bullet"/>
+      <w:lvlText w:val=""/>
+      <w:lvlJc w:val="left"/>
+      <w:pPr>
+        <w:tabs>
+          <w:tab w:val="num" w:pos="3600"/>
+        </w:tabs>
+        <w:ind w:left="3600" w:hanging="360"/>
+      </w:pPr>
+      <w:rPr>
+        <w:rFonts w:ascii="Wingdings" w:hAnsi="Wingdings" w:hint="default"/>
+        <w:sz w:val="20"/>
+      </w:rPr>
+    </w:lvl>
+    <w:lvl w:ilvl="5" w:tentative="1">
+      <w:start w:val="1"/>
+      <w:numFmt w:val="bullet"/>
+      <w:lvlText w:val=""/>
+      <w:lvlJc w:val="left"/>
+      <w:pPr>
+        <w:tabs>
+          <w:tab w:val="num" w:pos="4320"/>
+        </w:tabs>
+        <w:ind w:left="4320" w:hanging="360"/>
+      </w:pPr>
+      <w:rPr>
+        <w:rFonts w:ascii="Wingdings" w:hAnsi="Wingdings" w:hint="default"/>
+        <w:sz w:val="20"/>
+      </w:rPr>
+    </w:lvl>
+    <w:lvl w:ilvl="6" w:tentative="1">
+      <w:start w:val="1"/>
+      <w:numFmt w:val="bullet"/>
+      <w:lvlText w:val=""/>
+      <w:lvlJc w:val="left"/>
+      <w:pPr>
+        <w:tabs>
+          <w:tab w:val="num" w:pos="5040"/>
+        </w:tabs>
+        <w:ind w:left="5040" w:hanging="360"/>
+      </w:pPr>
+      <w:rPr>
+        <w:rFonts w:ascii="Wingdings" w:hAnsi="Wingdings" w:hint="default"/>
+        <w:sz w:val="20"/>
+      </w:rPr>
+    </w:lvl>
+    <w:lvl w:ilvl="7" w:tentative="1">
+      <w:start w:val="1"/>
+      <w:numFmt w:val="bullet"/>
+      <w:lvlText w:val=""/>
+      <w:lvlJc w:val="left"/>
+      <w:pPr>
+        <w:tabs>
+          <w:tab w:val="num" w:pos="5760"/>
+        </w:tabs>
+        <w:ind w:left="5760" w:hanging="360"/>
+      </w:pPr>
+      <w:rPr>
+        <w:rFonts w:ascii="Wingdings" w:hAnsi="Wingdings" w:hint="default"/>
+        <w:sz w:val="20"/>
+      </w:rPr>
+    </w:lvl>
+    <w:lvl w:ilvl="8" w:tentative="1">
+      <w:start w:val="1"/>
+      <w:numFmt w:val="bullet"/>
+      <w:lvlText w:val=""/>
+      <w:lvlJc w:val="left"/>
+      <w:pPr>
+        <w:tabs>
+          <w:tab w:val="num" w:pos="6480"/>
+        </w:tabs>
+        <w:ind w:left="6480" w:hanging="360"/>
+      </w:pPr>
+      <w:rPr>
+        <w:rFonts w:ascii="Wingdings" w:hAnsi="Wingdings" w:hint="default"/>
+        <w:sz w:val="20"/>
+      </w:rPr>
+    </w:lvl>
+  </w:abstractNum>
+  <w:abstractNum w:abstractNumId="6" w15:restartNumberingAfterBreak="0">
     <w:nsid w:val="2C7B3397"/>
     <w:multiLevelType w:val="multilevel"/>
     <w:tmpl w:val="C2828E2A"/>
@@ -1264,7 +3249,156 @@
       </w:rPr>
     </w:lvl>
   </w:abstractNum>
-  <w:abstractNum w:abstractNumId="3" w15:restartNumberingAfterBreak="0">
+  <w:abstractNum w:abstractNumId="7" w15:restartNumberingAfterBreak="0">
+    <w:nsid w:val="3C4F6474"/>
+    <w:multiLevelType w:val="multilevel"/>
+    <w:tmpl w:val="F500A7B2"/>
+    <w:lvl w:ilvl="0">
+      <w:start w:val="1"/>
+      <w:numFmt w:val="bullet"/>
+      <w:lvlText w:val=""/>
+      <w:lvlJc w:val="left"/>
+      <w:pPr>
+        <w:tabs>
+          <w:tab w:val="num" w:pos="720"/>
+        </w:tabs>
+        <w:ind w:left="720" w:hanging="360"/>
+      </w:pPr>
+      <w:rPr>
+        <w:rFonts w:ascii="Symbol" w:hAnsi="Symbol" w:hint="default"/>
+        <w:sz w:val="20"/>
+      </w:rPr>
+    </w:lvl>
+    <w:lvl w:ilvl="1" w:tentative="1">
+      <w:start w:val="1"/>
+      <w:numFmt w:val="bullet"/>
+      <w:lvlText w:val="o"/>
+      <w:lvlJc w:val="left"/>
+      <w:pPr>
+        <w:tabs>
+          <w:tab w:val="num" w:pos="1440"/>
+        </w:tabs>
+        <w:ind w:left="1440" w:hanging="360"/>
+      </w:pPr>
+      <w:rPr>
+        <w:rFonts w:ascii="Courier New" w:hAnsi="Courier New" w:hint="default"/>
+        <w:sz w:val="20"/>
+      </w:rPr>
+    </w:lvl>
+    <w:lvl w:ilvl="2" w:tentative="1">
+      <w:start w:val="1"/>
+      <w:numFmt w:val="bullet"/>
+      <w:lvlText w:val=""/>
+      <w:lvlJc w:val="left"/>
+      <w:pPr>
+        <w:tabs>
+          <w:tab w:val="num" w:pos="2160"/>
+        </w:tabs>
+        <w:ind w:left="2160" w:hanging="360"/>
+      </w:pPr>
+      <w:rPr>
+        <w:rFonts w:ascii="Wingdings" w:hAnsi="Wingdings" w:hint="default"/>
+        <w:sz w:val="20"/>
+      </w:rPr>
+    </w:lvl>
+    <w:lvl w:ilvl="3" w:tentative="1">
+      <w:start w:val="1"/>
+      <w:numFmt w:val="bullet"/>
+      <w:lvlText w:val=""/>
+      <w:lvlJc w:val="left"/>
+      <w:pPr>
+        <w:tabs>
+          <w:tab w:val="num" w:pos="2880"/>
+        </w:tabs>
+        <w:ind w:left="2880" w:hanging="360"/>
+      </w:pPr>
+      <w:rPr>
+        <w:rFonts w:ascii="Wingdings" w:hAnsi="Wingdings" w:hint="default"/>
+        <w:sz w:val="20"/>
+      </w:rPr>
+    </w:lvl>
+    <w:lvl w:ilvl="4" w:tentative="1">
+      <w:start w:val="1"/>
+      <w:numFmt w:val="bullet"/>
+      <w:lvlText w:val=""/>
+      <w:lvlJc w:val="left"/>
+      <w:pPr>
+        <w:tabs>
+          <w:tab w:val="num" w:pos="3600"/>
+        </w:tabs>
+        <w:ind w:left="3600" w:hanging="360"/>
+      </w:pPr>
+      <w:rPr>
+        <w:rFonts w:ascii="Wingdings" w:hAnsi="Wingdings" w:hint="default"/>
+        <w:sz w:val="20"/>
+      </w:rPr>
+    </w:lvl>
+    <w:lvl w:ilvl="5" w:tentative="1">
+      <w:start w:val="1"/>
+      <w:numFmt w:val="bullet"/>
+      <w:lvlText w:val=""/>
+      <w:lvlJc w:val="left"/>
+      <w:pPr>
+        <w:tabs>
+          <w:tab w:val="num" w:pos="4320"/>
+        </w:tabs>
+        <w:ind w:left="4320" w:hanging="360"/>
+      </w:pPr>
+      <w:rPr>
+        <w:rFonts w:ascii="Wingdings" w:hAnsi="Wingdings" w:hint="default"/>
+        <w:sz w:val="20"/>
+      </w:rPr>
+    </w:lvl>
+    <w:lvl w:ilvl="6" w:tentative="1">
+      <w:start w:val="1"/>
+      <w:numFmt w:val="bullet"/>
+      <w:lvlText w:val=""/>
+      <w:lvlJc w:val="left"/>
+      <w:pPr>
+        <w:tabs>
+          <w:tab w:val="num" w:pos="5040"/>
+        </w:tabs>
+        <w:ind w:left="5040" w:hanging="360"/>
+      </w:pPr>
+      <w:rPr>
+        <w:rFonts w:ascii="Wingdings" w:hAnsi="Wingdings" w:hint="default"/>
+        <w:sz w:val="20"/>
+      </w:rPr>
+    </w:lvl>
+    <w:lvl w:ilvl="7" w:tentative="1">
+      <w:start w:val="1"/>
+      <w:numFmt w:val="bullet"/>
+      <w:lvlText w:val=""/>
+      <w:lvlJc w:val="left"/>
+      <w:pPr>
+        <w:tabs>
+          <w:tab w:val="num" w:pos="5760"/>
+        </w:tabs>
+        <w:ind w:left="5760" w:hanging="360"/>
+      </w:pPr>
+      <w:rPr>
+        <w:rFonts w:ascii="Wingdings" w:hAnsi="Wingdings" w:hint="default"/>
+        <w:sz w:val="20"/>
+      </w:rPr>
+    </w:lvl>
+    <w:lvl w:ilvl="8" w:tentative="1">
+      <w:start w:val="1"/>
+      <w:numFmt w:val="bullet"/>
+      <w:lvlText w:val=""/>
+      <w:lvlJc w:val="left"/>
+      <w:pPr>
+        <w:tabs>
+          <w:tab w:val="num" w:pos="6480"/>
+        </w:tabs>
+        <w:ind w:left="6480" w:hanging="360"/>
+      </w:pPr>
+      <w:rPr>
+        <w:rFonts w:ascii="Wingdings" w:hAnsi="Wingdings" w:hint="default"/>
+        <w:sz w:val="20"/>
+      </w:rPr>
+    </w:lvl>
+  </w:abstractNum>
+  <w:abstractNum w:abstractNumId="8" w15:restartNumberingAfterBreak="0">
     <w:nsid w:val="3CFB1C7E"/>
     <w:multiLevelType w:val="multilevel"/>
     <w:tmpl w:val="94AABAC4"/>
@@ -1413,7 +3547,233 @@
       </w:rPr>
     </w:lvl>
   </w:abstractNum>
-  <w:abstractNum w:abstractNumId="4" w15:restartNumberingAfterBreak="0">
+  <w:abstractNum w:abstractNumId="9" w15:restartNumberingAfterBreak="0">
+    <w:nsid w:val="4A9A4C57"/>
+    <w:multiLevelType w:val="multilevel"/>
+    <w:tmpl w:val="C7F0B7D2"/>
+    <w:lvl w:ilvl="0">
+      <w:start w:val="1"/>
+      <w:numFmt w:val="decimal"/>
+      <w:lvlText w:val="%1."/>
+      <w:lvlJc w:val="left"/>
+      <w:pPr>
+        <w:tabs>
+          <w:tab w:val="num" w:pos="720"/>
+        </w:tabs>
+        <w:ind w:left="720" w:hanging="360"/>
+      </w:pPr>
+    </w:lvl>
+    <w:lvl w:ilvl="1" w:tentative="1">
+      <w:start w:val="1"/>
+      <w:numFmt w:val="decimal"/>
+      <w:lvlText w:val="%2."/>
+      <w:lvlJc w:val="left"/>
+      <w:pPr>
+        <w:tabs>
+          <w:tab w:val="num" w:pos="1440"/>
+        </w:tabs>
+        <w:ind w:left="1440" w:hanging="360"/>
+      </w:pPr>
+    </w:lvl>
+    <w:lvl w:ilvl="2" w:tentative="1">
+      <w:start w:val="1"/>
+      <w:numFmt w:val="decimal"/>
+      <w:lvlText w:val="%3."/>
+      <w:lvlJc w:val="left"/>
+      <w:pPr>
+        <w:tabs>
+          <w:tab w:val="num" w:pos="2160"/>
+        </w:tabs>
+        <w:ind w:left="2160" w:hanging="360"/>
+      </w:pPr>
+    </w:lvl>
+    <w:lvl w:ilvl="3" w:tentative="1">
+      <w:start w:val="1"/>
+      <w:numFmt w:val="decimal"/>
+      <w:lvlText w:val="%4."/>
+      <w:lvlJc w:val="left"/>
+      <w:pPr>
+        <w:tabs>
+          <w:tab w:val="num" w:pos="2880"/>
+        </w:tabs>
+        <w:ind w:left="2880" w:hanging="360"/>
+      </w:pPr>
+    </w:lvl>
+    <w:lvl w:ilvl="4" w:tentative="1">
+      <w:start w:val="1"/>
+      <w:numFmt w:val="decimal"/>
+      <w:lvlText w:val="%5."/>
+      <w:lvlJc w:val="left"/>
+      <w:pPr>
+        <w:tabs>
+          <w:tab w:val="num" w:pos="3600"/>
+        </w:tabs>
+        <w:ind w:left="3600" w:hanging="360"/>
+      </w:pPr>
+    </w:lvl>
+    <w:lvl w:ilvl="5" w:tentative="1">
+      <w:start w:val="1"/>
+      <w:numFmt w:val="decimal"/>
+      <w:lvlText w:val="%6."/>
+      <w:lvlJc w:val="left"/>
+      <w:pPr>
+        <w:tabs>
+          <w:tab w:val="num" w:pos="4320"/>
+        </w:tabs>
+        <w:ind w:left="4320" w:hanging="360"/>
+      </w:pPr>
+    </w:lvl>
+    <w:lvl w:ilvl="6" w:tentative="1">
+      <w:start w:val="1"/>
+      <w:numFmt w:val="decimal"/>
+      <w:lvlText w:val="%7."/>
+      <w:lvlJc w:val="left"/>
+      <w:pPr>
+        <w:tabs>
+          <w:tab w:val="num" w:pos="5040"/>
+        </w:tabs>
+        <w:ind w:left="5040" w:hanging="360"/>
+      </w:pPr>
+    </w:lvl>
+    <w:lvl w:ilvl="7" w:tentative="1">
+      <w:start w:val="1"/>
+      <w:numFmt w:val="decimal"/>
+      <w:lvlText w:val="%8."/>
+      <w:lvlJc w:val="left"/>
+      <w:pPr>
+        <w:tabs>
+          <w:tab w:val="num" w:pos="5760"/>
+        </w:tabs>
+        <w:ind w:left="5760" w:hanging="360"/>
+      </w:pPr>
+    </w:lvl>
+    <w:lvl w:ilvl="8" w:tentative="1">
+      <w:start w:val="1"/>
+      <w:numFmt w:val="decimal"/>
+      <w:lvlText w:val="%9."/>
+      <w:lvlJc w:val="left"/>
+      <w:pPr>
+        <w:tabs>
+          <w:tab w:val="num" w:pos="6480"/>
+        </w:tabs>
+        <w:ind w:left="6480" w:hanging="360"/>
+      </w:pPr>
+    </w:lvl>
+  </w:abstractNum>
+  <w:abstractNum w:abstractNumId="10" w15:restartNumberingAfterBreak="0">
+    <w:nsid w:val="52106CE7"/>
+    <w:multiLevelType w:val="multilevel"/>
+    <w:tmpl w:val="47B8BE84"/>
+    <w:lvl w:ilvl="0">
+      <w:start w:val="1"/>
+      <w:numFmt w:val="decimal"/>
+      <w:lvlText w:val="%1."/>
+      <w:lvlJc w:val="left"/>
+      <w:pPr>
+        <w:tabs>
+          <w:tab w:val="num" w:pos="720"/>
+        </w:tabs>
+        <w:ind w:left="720" w:hanging="360"/>
+      </w:pPr>
+    </w:lvl>
+    <w:lvl w:ilvl="1" w:tentative="1">
+      <w:start w:val="1"/>
+      <w:numFmt w:val="decimal"/>
+      <w:lvlText w:val="%2."/>
+      <w:lvlJc w:val="left"/>
+      <w:pPr>
+        <w:tabs>
+          <w:tab w:val="num" w:pos="1440"/>
+        </w:tabs>
+        <w:ind w:left="1440" w:hanging="360"/>
+      </w:pPr>
+    </w:lvl>
+    <w:lvl w:ilvl="2" w:tentative="1">
+      <w:start w:val="1"/>
+      <w:numFmt w:val="decimal"/>
+      <w:lvlText w:val="%3."/>
+      <w:lvlJc w:val="left"/>
+      <w:pPr>
+        <w:tabs>
+          <w:tab w:val="num" w:pos="2160"/>
+        </w:tabs>
+        <w:ind w:left="2160" w:hanging="360"/>
+      </w:pPr>
+    </w:lvl>
+    <w:lvl w:ilvl="3" w:tentative="1">
+      <w:start w:val="1"/>
+      <w:numFmt w:val="decimal"/>
+      <w:lvlText w:val="%4."/>
+      <w:lvlJc w:val="left"/>
+      <w:pPr>
+        <w:tabs>
+          <w:tab w:val="num" w:pos="2880"/>
+        </w:tabs>
+        <w:ind w:left="2880" w:hanging="360"/>
+      </w:pPr>
+    </w:lvl>
+    <w:lvl w:ilvl="4" w:tentative="1">
+      <w:start w:val="1"/>
+      <w:numFmt w:val="decimal"/>
+      <w:lvlText w:val="%5."/>
+      <w:lvlJc w:val="left"/>
+      <w:pPr>
+        <w:tabs>
+          <w:tab w:val="num" w:pos="3600"/>
+        </w:tabs>
+        <w:ind w:left="3600" w:hanging="360"/>
+      </w:pPr>
+    </w:lvl>
+    <w:lvl w:ilvl="5" w:tentative="1">
+      <w:start w:val="1"/>
+      <w:numFmt w:val="decimal"/>
+      <w:lvlText w:val="%6."/>
+      <w:lvlJc w:val="left"/>
+      <w:pPr>
+        <w:tabs>
+          <w:tab w:val="num" w:pos="4320"/>
+        </w:tabs>
+        <w:ind w:left="4320" w:hanging="360"/>
+      </w:pPr>
+    </w:lvl>
+    <w:lvl w:ilvl="6" w:tentative="1">
+      <w:start w:val="1"/>
+      <w:numFmt w:val="decimal"/>
+      <w:lvlText w:val="%7."/>
+      <w:lvlJc w:val="left"/>
+      <w:pPr>
+        <w:tabs>
+          <w:tab w:val="num" w:pos="5040"/>
+        </w:tabs>
+        <w:ind w:left="5040" w:hanging="360"/>
+      </w:pPr>
+    </w:lvl>
+    <w:lvl w:ilvl="7" w:tentative="1">
+      <w:start w:val="1"/>
+      <w:numFmt w:val="decimal"/>
+      <w:lvlText w:val="%8."/>
+      <w:lvlJc w:val="left"/>
+      <w:pPr>
+        <w:tabs>
+          <w:tab w:val="num" w:pos="5760"/>
+        </w:tabs>
+        <w:ind w:left="5760" w:hanging="360"/>
+      </w:pPr>
+    </w:lvl>
+    <w:lvl w:ilvl="8" w:tentative="1">
+      <w:start w:val="1"/>
+      <w:numFmt w:val="decimal"/>
+      <w:lvlText w:val="%9."/>
+      <w:lvlJc w:val="left"/>
+      <w:pPr>
+        <w:tabs>
+          <w:tab w:val="num" w:pos="6480"/>
+        </w:tabs>
+        <w:ind w:left="6480" w:hanging="360"/>
+      </w:pPr>
+    </w:lvl>
+  </w:abstractNum>
+  <w:abstractNum w:abstractNumId="11" w15:restartNumberingAfterBreak="0">
     <w:nsid w:val="57D84704"/>
     <w:multiLevelType w:val="multilevel"/>
     <w:tmpl w:val="433A6F04"/>
@@ -1562,26 +3922,467 @@
       </w:rPr>
     </w:lvl>
   </w:abstractNum>
-  <w:num w:numId="1">
+  <w:abstractNum w:abstractNumId="12" w15:restartNumberingAfterBreak="0">
+    <w:nsid w:val="5AB10D22"/>
+    <w:multiLevelType w:val="multilevel"/>
+    <w:tmpl w:val="F8A09FFE"/>
+    <w:lvl w:ilvl="0">
+      <w:start w:val="1"/>
+      <w:numFmt w:val="decimal"/>
+      <w:lvlText w:val="%1."/>
+      <w:lvlJc w:val="left"/>
+      <w:pPr>
+        <w:tabs>
+          <w:tab w:val="num" w:pos="720"/>
+        </w:tabs>
+        <w:ind w:left="720" w:hanging="360"/>
+      </w:pPr>
+    </w:lvl>
+    <w:lvl w:ilvl="1" w:tentative="1">
+      <w:start w:val="1"/>
+      <w:numFmt w:val="decimal"/>
+      <w:lvlText w:val="%2."/>
+      <w:lvlJc w:val="left"/>
+      <w:pPr>
+        <w:tabs>
+          <w:tab w:val="num" w:pos="1440"/>
+        </w:tabs>
+        <w:ind w:left="1440" w:hanging="360"/>
+      </w:pPr>
+    </w:lvl>
+    <w:lvl w:ilvl="2" w:tentative="1">
+      <w:start w:val="1"/>
+      <w:numFmt w:val="decimal"/>
+      <w:lvlText w:val="%3."/>
+      <w:lvlJc w:val="left"/>
+      <w:pPr>
+        <w:tabs>
+          <w:tab w:val="num" w:pos="2160"/>
+        </w:tabs>
+        <w:ind w:left="2160" w:hanging="360"/>
+      </w:pPr>
+    </w:lvl>
+    <w:lvl w:ilvl="3" w:tentative="1">
+      <w:start w:val="1"/>
+      <w:numFmt w:val="decimal"/>
+      <w:lvlText w:val="%4."/>
+      <w:lvlJc w:val="left"/>
+      <w:pPr>
+        <w:tabs>
+          <w:tab w:val="num" w:pos="2880"/>
+        </w:tabs>
+        <w:ind w:left="2880" w:hanging="360"/>
+      </w:pPr>
+    </w:lvl>
+    <w:lvl w:ilvl="4" w:tentative="1">
+      <w:start w:val="1"/>
+      <w:numFmt w:val="decimal"/>
+      <w:lvlText w:val="%5."/>
+      <w:lvlJc w:val="left"/>
+      <w:pPr>
+        <w:tabs>
+          <w:tab w:val="num" w:pos="3600"/>
+        </w:tabs>
+        <w:ind w:left="3600" w:hanging="360"/>
+      </w:pPr>
+    </w:lvl>
+    <w:lvl w:ilvl="5" w:tentative="1">
+      <w:start w:val="1"/>
+      <w:numFmt w:val="decimal"/>
+      <w:lvlText w:val="%6."/>
+      <w:lvlJc w:val="left"/>
+      <w:pPr>
+        <w:tabs>
+          <w:tab w:val="num" w:pos="4320"/>
+        </w:tabs>
+        <w:ind w:left="4320" w:hanging="360"/>
+      </w:pPr>
+    </w:lvl>
+    <w:lvl w:ilvl="6" w:tentative="1">
+      <w:start w:val="1"/>
+      <w:numFmt w:val="decimal"/>
+      <w:lvlText w:val="%7."/>
+      <w:lvlJc w:val="left"/>
+      <w:pPr>
+        <w:tabs>
+          <w:tab w:val="num" w:pos="5040"/>
+        </w:tabs>
+        <w:ind w:left="5040" w:hanging="360"/>
+      </w:pPr>
+    </w:lvl>
+    <w:lvl w:ilvl="7" w:tentative="1">
+      <w:start w:val="1"/>
+      <w:numFmt w:val="decimal"/>
+      <w:lvlText w:val="%8."/>
+      <w:lvlJc w:val="left"/>
+      <w:pPr>
+        <w:tabs>
+          <w:tab w:val="num" w:pos="5760"/>
+        </w:tabs>
+        <w:ind w:left="5760" w:hanging="360"/>
+      </w:pPr>
+    </w:lvl>
+    <w:lvl w:ilvl="8" w:tentative="1">
+      <w:start w:val="1"/>
+      <w:numFmt w:val="decimal"/>
+      <w:lvlText w:val="%9."/>
+      <w:lvlJc w:val="left"/>
+      <w:pPr>
+        <w:tabs>
+          <w:tab w:val="num" w:pos="6480"/>
+        </w:tabs>
+        <w:ind w:left="6480" w:hanging="360"/>
+      </w:pPr>
+    </w:lvl>
+  </w:abstractNum>
+  <w:abstractNum w:abstractNumId="13" w15:restartNumberingAfterBreak="0">
+    <w:nsid w:val="604E56F3"/>
+    <w:multiLevelType w:val="multilevel"/>
+    <w:tmpl w:val="C9CE8772"/>
+    <w:lvl w:ilvl="0">
+      <w:start w:val="1"/>
+      <w:numFmt w:val="bullet"/>
+      <w:lvlText w:val=""/>
+      <w:lvlJc w:val="left"/>
+      <w:pPr>
+        <w:tabs>
+          <w:tab w:val="num" w:pos="720"/>
+        </w:tabs>
+        <w:ind w:left="720" w:hanging="360"/>
+      </w:pPr>
+      <w:rPr>
+        <w:rFonts w:ascii="Symbol" w:hAnsi="Symbol" w:hint="default"/>
+        <w:sz w:val="20"/>
+      </w:rPr>
+    </w:lvl>
+    <w:lvl w:ilvl="1" w:tentative="1">
+      <w:start w:val="1"/>
+      <w:numFmt w:val="bullet"/>
+      <w:lvlText w:val="o"/>
+      <w:lvlJc w:val="left"/>
+      <w:pPr>
+        <w:tabs>
+          <w:tab w:val="num" w:pos="1440"/>
+        </w:tabs>
+        <w:ind w:left="1440" w:hanging="360"/>
+      </w:pPr>
+      <w:rPr>
+        <w:rFonts w:ascii="Courier New" w:hAnsi="Courier New" w:hint="default"/>
+        <w:sz w:val="20"/>
+      </w:rPr>
+    </w:lvl>
+    <w:lvl w:ilvl="2" w:tentative="1">
+      <w:start w:val="1"/>
+      <w:numFmt w:val="bullet"/>
+      <w:lvlText w:val=""/>
+      <w:lvlJc w:val="left"/>
+      <w:pPr>
+        <w:tabs>
+          <w:tab w:val="num" w:pos="2160"/>
+        </w:tabs>
+        <w:ind w:left="2160" w:hanging="360"/>
+      </w:pPr>
+      <w:rPr>
+        <w:rFonts w:ascii="Wingdings" w:hAnsi="Wingdings" w:hint="default"/>
+        <w:sz w:val="20"/>
+      </w:rPr>
+    </w:lvl>
+    <w:lvl w:ilvl="3" w:tentative="1">
+      <w:start w:val="1"/>
+      <w:numFmt w:val="bullet"/>
+      <w:lvlText w:val=""/>
+      <w:lvlJc w:val="left"/>
+      <w:pPr>
+        <w:tabs>
+          <w:tab w:val="num" w:pos="2880"/>
+        </w:tabs>
+        <w:ind w:left="2880" w:hanging="360"/>
+      </w:pPr>
+      <w:rPr>
+        <w:rFonts w:ascii="Wingdings" w:hAnsi="Wingdings" w:hint="default"/>
+        <w:sz w:val="20"/>
+      </w:rPr>
+    </w:lvl>
+    <w:lvl w:ilvl="4" w:tentative="1">
+      <w:start w:val="1"/>
+      <w:numFmt w:val="bullet"/>
+      <w:lvlText w:val=""/>
+      <w:lvlJc w:val="left"/>
+      <w:pPr>
+        <w:tabs>
+          <w:tab w:val="num" w:pos="3600"/>
+        </w:tabs>
+        <w:ind w:left="3600" w:hanging="360"/>
+      </w:pPr>
+      <w:rPr>
+        <w:rFonts w:ascii="Wingdings" w:hAnsi="Wingdings" w:hint="default"/>
+        <w:sz w:val="20"/>
+      </w:rPr>
+    </w:lvl>
+    <w:lvl w:ilvl="5" w:tentative="1">
+      <w:start w:val="1"/>
+      <w:numFmt w:val="bullet"/>
+      <w:lvlText w:val=""/>
+      <w:lvlJc w:val="left"/>
+      <w:pPr>
+        <w:tabs>
+          <w:tab w:val="num" w:pos="4320"/>
+        </w:tabs>
+        <w:ind w:left="4320" w:hanging="360"/>
+      </w:pPr>
+      <w:rPr>
+        <w:rFonts w:ascii="Wingdings" w:hAnsi="Wingdings" w:hint="default"/>
+        <w:sz w:val="20"/>
+      </w:rPr>
+    </w:lvl>
+    <w:lvl w:ilvl="6" w:tentative="1">
+      <w:start w:val="1"/>
+      <w:numFmt w:val="bullet"/>
+      <w:lvlText w:val=""/>
+      <w:lvlJc w:val="left"/>
+      <w:pPr>
+        <w:tabs>
+          <w:tab w:val="num" w:pos="5040"/>
+        </w:tabs>
+        <w:ind w:left="5040" w:hanging="360"/>
+      </w:pPr>
+      <w:rPr>
+        <w:rFonts w:ascii="Wingdings" w:hAnsi="Wingdings" w:hint="default"/>
+        <w:sz w:val="20"/>
+      </w:rPr>
+    </w:lvl>
+    <w:lvl w:ilvl="7" w:tentative="1">
+      <w:start w:val="1"/>
+      <w:numFmt w:val="bullet"/>
+      <w:lvlText w:val=""/>
+      <w:lvlJc w:val="left"/>
+      <w:pPr>
+        <w:tabs>
+          <w:tab w:val="num" w:pos="5760"/>
+        </w:tabs>
+        <w:ind w:left="5760" w:hanging="360"/>
+      </w:pPr>
+      <w:rPr>
+        <w:rFonts w:ascii="Wingdings" w:hAnsi="Wingdings" w:hint="default"/>
+        <w:sz w:val="20"/>
+      </w:rPr>
+    </w:lvl>
+    <w:lvl w:ilvl="8" w:tentative="1">
+      <w:start w:val="1"/>
+      <w:numFmt w:val="bullet"/>
+      <w:lvlText w:val=""/>
+      <w:lvlJc w:val="left"/>
+      <w:pPr>
+        <w:tabs>
+          <w:tab w:val="num" w:pos="6480"/>
+        </w:tabs>
+        <w:ind w:left="6480" w:hanging="360"/>
+      </w:pPr>
+      <w:rPr>
+        <w:rFonts w:ascii="Wingdings" w:hAnsi="Wingdings" w:hint="default"/>
+        <w:sz w:val="20"/>
+      </w:rPr>
+    </w:lvl>
+  </w:abstractNum>
+  <w:abstractNum w:abstractNumId="14" w15:restartNumberingAfterBreak="0">
+    <w:nsid w:val="782D1985"/>
+    <w:multiLevelType w:val="multilevel"/>
+    <w:tmpl w:val="68608BD8"/>
+    <w:lvl w:ilvl="0">
+      <w:start w:val="1"/>
+      <w:numFmt w:val="bullet"/>
+      <w:lvlText w:val=""/>
+      <w:lvlJc w:val="left"/>
+      <w:pPr>
+        <w:tabs>
+          <w:tab w:val="num" w:pos="720"/>
+        </w:tabs>
+        <w:ind w:left="720" w:hanging="360"/>
+      </w:pPr>
+      <w:rPr>
+        <w:rFonts w:ascii="Symbol" w:hAnsi="Symbol" w:hint="default"/>
+        <w:sz w:val="20"/>
+      </w:rPr>
+    </w:lvl>
+    <w:lvl w:ilvl="1" w:tentative="1">
+      <w:start w:val="1"/>
+      <w:numFmt w:val="bullet"/>
+      <w:lvlText w:val="o"/>
+      <w:lvlJc w:val="left"/>
+      <w:pPr>
+        <w:tabs>
+          <w:tab w:val="num" w:pos="1440"/>
+        </w:tabs>
+        <w:ind w:left="1440" w:hanging="360"/>
+      </w:pPr>
+      <w:rPr>
+        <w:rFonts w:ascii="Courier New" w:hAnsi="Courier New" w:hint="default"/>
+        <w:sz w:val="20"/>
+      </w:rPr>
+    </w:lvl>
+    <w:lvl w:ilvl="2" w:tentative="1">
+      <w:start w:val="1"/>
+      <w:numFmt w:val="bullet"/>
+      <w:lvlText w:val=""/>
+      <w:lvlJc w:val="left"/>
+      <w:pPr>
+        <w:tabs>
+          <w:tab w:val="num" w:pos="2160"/>
+        </w:tabs>
+        <w:ind w:left="2160" w:hanging="360"/>
+      </w:pPr>
+      <w:rPr>
+        <w:rFonts w:ascii="Wingdings" w:hAnsi="Wingdings" w:hint="default"/>
+        <w:sz w:val="20"/>
+      </w:rPr>
+    </w:lvl>
+    <w:lvl w:ilvl="3" w:tentative="1">
+      <w:start w:val="1"/>
+      <w:numFmt w:val="bullet"/>
+      <w:lvlText w:val=""/>
+      <w:lvlJc w:val="left"/>
+      <w:pPr>
+        <w:tabs>
+          <w:tab w:val="num" w:pos="2880"/>
+        </w:tabs>
+        <w:ind w:left="2880" w:hanging="360"/>
+      </w:pPr>
+      <w:rPr>
+        <w:rFonts w:ascii="Wingdings" w:hAnsi="Wingdings" w:hint="default"/>
+        <w:sz w:val="20"/>
+      </w:rPr>
+    </w:lvl>
+    <w:lvl w:ilvl="4" w:tentative="1">
+      <w:start w:val="1"/>
+      <w:numFmt w:val="bullet"/>
+      <w:lvlText w:val=""/>
+      <w:lvlJc w:val="left"/>
+      <w:pPr>
+        <w:tabs>
+          <w:tab w:val="num" w:pos="3600"/>
+        </w:tabs>
+        <w:ind w:left="3600" w:hanging="360"/>
+      </w:pPr>
+      <w:rPr>
+        <w:rFonts w:ascii="Wingdings" w:hAnsi="Wingdings" w:hint="default"/>
+        <w:sz w:val="20"/>
+      </w:rPr>
+    </w:lvl>
+    <w:lvl w:ilvl="5" w:tentative="1">
+      <w:start w:val="1"/>
+      <w:numFmt w:val="bullet"/>
+      <w:lvlText w:val=""/>
+      <w:lvlJc w:val="left"/>
+      <w:pPr>
+        <w:tabs>
+          <w:tab w:val="num" w:pos="4320"/>
+        </w:tabs>
+        <w:ind w:left="4320" w:hanging="360"/>
+      </w:pPr>
+      <w:rPr>
+        <w:rFonts w:ascii="Wingdings" w:hAnsi="Wingdings" w:hint="default"/>
+        <w:sz w:val="20"/>
+      </w:rPr>
+    </w:lvl>
+    <w:lvl w:ilvl="6" w:tentative="1">
+      <w:start w:val="1"/>
+      <w:numFmt w:val="bullet"/>
+      <w:lvlText w:val=""/>
+      <w:lvlJc w:val="left"/>
+      <w:pPr>
+        <w:tabs>
+          <w:tab w:val="num" w:pos="5040"/>
+        </w:tabs>
+        <w:ind w:left="5040" w:hanging="360"/>
+      </w:pPr>
+      <w:rPr>
+        <w:rFonts w:ascii="Wingdings" w:hAnsi="Wingdings" w:hint="default"/>
+        <w:sz w:val="20"/>
+      </w:rPr>
+    </w:lvl>
+    <w:lvl w:ilvl="7" w:tentative="1">
+      <w:start w:val="1"/>
+      <w:numFmt w:val="bullet"/>
+      <w:lvlText w:val=""/>
+      <w:lvlJc w:val="left"/>
+      <w:pPr>
+        <w:tabs>
+          <w:tab w:val="num" w:pos="5760"/>
+        </w:tabs>
+        <w:ind w:left="5760" w:hanging="360"/>
+      </w:pPr>
+      <w:rPr>
+        <w:rFonts w:ascii="Wingdings" w:hAnsi="Wingdings" w:hint="default"/>
+        <w:sz w:val="20"/>
+      </w:rPr>
+    </w:lvl>
+    <w:lvl w:ilvl="8" w:tentative="1">
+      <w:start w:val="1"/>
+      <w:numFmt w:val="bullet"/>
+      <w:lvlText w:val=""/>
+      <w:lvlJc w:val="left"/>
+      <w:pPr>
+        <w:tabs>
+          <w:tab w:val="num" w:pos="6480"/>
+        </w:tabs>
+        <w:ind w:left="6480" w:hanging="360"/>
+      </w:pPr>
+      <w:rPr>
+        <w:rFonts w:ascii="Wingdings" w:hAnsi="Wingdings" w:hint="default"/>
+        <w:sz w:val="20"/>
+      </w:rPr>
+    </w:lvl>
+  </w:abstractNum>
+  <w:num w:numId="1" w16cid:durableId="741679893">
+    <w:abstractNumId w:val="6"/>
+  </w:num>
+  <w:num w:numId="2" w16cid:durableId="226116630">
+    <w:abstractNumId w:val="3"/>
+  </w:num>
+  <w:num w:numId="3" w16cid:durableId="458646153">
+    <w:abstractNumId w:val="0"/>
+  </w:num>
+  <w:num w:numId="4" w16cid:durableId="772482635">
+    <w:abstractNumId w:val="8"/>
+  </w:num>
+  <w:num w:numId="5" w16cid:durableId="328603348">
+    <w:abstractNumId w:val="11"/>
+  </w:num>
+  <w:num w:numId="6" w16cid:durableId="639503232">
+    <w:abstractNumId w:val="14"/>
+  </w:num>
+  <w:num w:numId="7" w16cid:durableId="1349717671">
+    <w:abstractNumId w:val="13"/>
+  </w:num>
+  <w:num w:numId="8" w16cid:durableId="1626498595">
+    <w:abstractNumId w:val="7"/>
+  </w:num>
+  <w:num w:numId="9" w16cid:durableId="1177843660">
     <w:abstractNumId w:val="2"/>
   </w:num>
-  <w:num w:numId="2">
+  <w:num w:numId="10" w16cid:durableId="1201936522">
+    <w:abstractNumId w:val="5"/>
+  </w:num>
+  <w:num w:numId="11" w16cid:durableId="1382678893">
     <w:abstractNumId w:val="1"/>
   </w:num>
-  <w:num w:numId="3">
-    <w:abstractNumId w:val="0"/>
+  <w:num w:numId="12" w16cid:durableId="583534517">
+    <w:abstractNumId w:val="12"/>
   </w:num>
-  <w:num w:numId="4">
-    <w:abstractNumId w:val="3"/>
+  <w:num w:numId="13" w16cid:durableId="1271280798">
+    <w:abstractNumId w:val="9"/>
   </w:num>
-  <w:num w:numId="5">
+  <w:num w:numId="14" w16cid:durableId="875511839">
+    <w:abstractNumId w:val="10"/>
+  </w:num>
+  <w:num w:numId="15" w16cid:durableId="801965521">
     <w:abstractNumId w:val="4"/>
   </w:num>
 </w:numbering>
 </file>
 
 <file path=word/styles.xml><?xml version="1.0" encoding="utf-8"?>
-<w:styles xmlns:mc="http://schemas.openxmlformats.org/markup-compatibility/2006" xmlns:r="http://schemas.openxmlformats.org/officeDocument/2006/relationships" xmlns:w="http://schemas.openxmlformats.org/wordprocessingml/2006/main" xmlns:w14="http://schemas.microsoft.com/office/word/2010/wordml" xmlns:w15="http://schemas.microsoft.com/office/word/2012/wordml" xmlns:w16cex="http://schemas.microsoft.com/office/word/2018/wordml/cex" xmlns:w16cid="http://schemas.microsoft.com/office/word/2016/wordml/cid" xmlns:w16="http://schemas.microsoft.com/office/word/2018/wordml" xmlns:w16sdtdh="http://schemas.microsoft.com/office/word/2020/wordml/sdtdatahash" xmlns:w16se="http://schemas.microsoft.com/office/word/2015/wordml/symex" mc:Ignorable="w14 w15 w16se w16cid w16 w16cex w16sdtdh">
+<w:styles xmlns:mc="http://schemas.openxmlformats.org/markup-compatibility/2006" xmlns:r="http://schemas.openxmlformats.org/officeDocument/2006/relationships" xmlns:w="http://schemas.openxmlformats.org/wordprocessingml/2006/main" xmlns:w14="http://schemas.microsoft.com/office/word/2010/wordml" xmlns:w15="http://schemas.microsoft.com/office/word/2012/wordml" xmlns:w16cex="http://schemas.microsoft.com/office/word/2018/wordml/cex" xmlns:w16cid="http://schemas.microsoft.com/office/word/2016/wordml/cid" xmlns:w16="http://schemas.microsoft.com/office/word/2018/wordml" xmlns:w16du="http://schemas.microsoft.com/office/word/2023/wordml/word16du" xmlns:w16sdtdh="http://schemas.microsoft.com/office/word/2020/wordml/sdtdatahash" xmlns:w16sdtfl="http://schemas.microsoft.com/office/word/2024/wordml/sdtformatlock" xmlns:w16se="http://schemas.microsoft.com/office/word/2015/wordml/symex" mc:Ignorable="w14 w15 w16se w16cid w16 w16cex w16sdtdh w16sdtfl w16du">
   <w:docDefaults>
     <w:rPrDefault>
       <w:rPr>
@@ -1979,6 +4780,50 @@
     <w:name w:val="Normal"/>
     <w:qFormat/>
   </w:style>
+  <w:style w:type="paragraph" w:styleId="Heading1">
+    <w:name w:val="heading 1"/>
+    <w:basedOn w:val="Normal"/>
+    <w:next w:val="Normal"/>
+    <w:link w:val="Heading1Char"/>
+    <w:uiPriority w:val="9"/>
+    <w:qFormat/>
+    <w:rsid w:val="00443B1A"/>
+    <w:pPr>
+      <w:keepNext/>
+      <w:keepLines/>
+      <w:spacing w:before="240" w:after="0"/>
+      <w:outlineLvl w:val="0"/>
+    </w:pPr>
+    <w:rPr>
+      <w:rFonts w:asciiTheme="majorHAnsi" w:eastAsiaTheme="majorEastAsia" w:hAnsiTheme="majorHAnsi" w:cstheme="majorBidi"/>
+      <w:color w:val="2F5496" w:themeColor="accent1" w:themeShade="BF"/>
+      <w:sz w:val="32"/>
+      <w:szCs w:val="32"/>
+    </w:rPr>
+  </w:style>
+  <w:style w:type="paragraph" w:styleId="Heading2">
+    <w:name w:val="heading 2"/>
+    <w:basedOn w:val="Normal"/>
+    <w:next w:val="Normal"/>
+    <w:link w:val="Heading2Char"/>
+    <w:uiPriority w:val="9"/>
+    <w:semiHidden/>
+    <w:unhideWhenUsed/>
+    <w:qFormat/>
+    <w:rsid w:val="00443B1A"/>
+    <w:pPr>
+      <w:keepNext/>
+      <w:keepLines/>
+      <w:spacing w:before="40" w:after="0"/>
+      <w:outlineLvl w:val="1"/>
+    </w:pPr>
+    <w:rPr>
+      <w:rFonts w:asciiTheme="majorHAnsi" w:eastAsiaTheme="majorEastAsia" w:hAnsiTheme="majorHAnsi" w:cstheme="majorBidi"/>
+      <w:color w:val="2F5496" w:themeColor="accent1" w:themeShade="BF"/>
+      <w:sz w:val="26"/>
+      <w:szCs w:val="26"/>
+    </w:rPr>
+  </w:style>
   <w:style w:type="paragraph" w:styleId="Heading3">
     <w:name w:val="heading 3"/>
     <w:basedOn w:val="Normal"/>
@@ -2002,7 +4847,6 @@
   <w:style w:type="character" w:default="1" w:styleId="DefaultParagraphFont">
     <w:name w:val="Default Paragraph Font"/>
     <w:uiPriority w:val="1"/>
-    <w:semiHidden/>
     <w:unhideWhenUsed/>
   </w:style>
   <w:style w:type="table" w:default="1" w:styleId="TableNormal">
@@ -2079,6 +4923,44 @@
       <w:i/>
       <w:iCs/>
     </w:rPr>
+  </w:style>
+  <w:style w:type="character" w:customStyle="1" w:styleId="Heading1Char">
+    <w:name w:val="Heading 1 Char"/>
+    <w:basedOn w:val="DefaultParagraphFont"/>
+    <w:link w:val="Heading1"/>
+    <w:uiPriority w:val="9"/>
+    <w:rsid w:val="00443B1A"/>
+    <w:rPr>
+      <w:rFonts w:asciiTheme="majorHAnsi" w:eastAsiaTheme="majorEastAsia" w:hAnsiTheme="majorHAnsi" w:cstheme="majorBidi"/>
+      <w:color w:val="2F5496" w:themeColor="accent1" w:themeShade="BF"/>
+      <w:sz w:val="32"/>
+      <w:szCs w:val="32"/>
+    </w:rPr>
+  </w:style>
+  <w:style w:type="character" w:customStyle="1" w:styleId="Heading2Char">
+    <w:name w:val="Heading 2 Char"/>
+    <w:basedOn w:val="DefaultParagraphFont"/>
+    <w:link w:val="Heading2"/>
+    <w:uiPriority w:val="9"/>
+    <w:semiHidden/>
+    <w:rsid w:val="00443B1A"/>
+    <w:rPr>
+      <w:rFonts w:asciiTheme="majorHAnsi" w:eastAsiaTheme="majorEastAsia" w:hAnsiTheme="majorHAnsi" w:cstheme="majorBidi"/>
+      <w:color w:val="2F5496" w:themeColor="accent1" w:themeShade="BF"/>
+      <w:sz w:val="26"/>
+      <w:szCs w:val="26"/>
+    </w:rPr>
+  </w:style>
+  <w:style w:type="paragraph" w:styleId="ListParagraph">
+    <w:name w:val="List Paragraph"/>
+    <w:basedOn w:val="Normal"/>
+    <w:uiPriority w:val="34"/>
+    <w:qFormat/>
+    <w:rsid w:val="00443B1A"/>
+    <w:pPr>
+      <w:ind w:left="720"/>
+      <w:contextualSpacing/>
+    </w:pPr>
   </w:style>
 </w:styles>
 </file>

</xml_diff>